<commit_message>
Update CodeXL User Guide screenshot of search toolbar in General GUI Controls section + fix text in static analysis section about explorer tree
</commit_message>
<xml_diff>
--- a/CodeXL/Help/CodeXL User Guide/General GUI Controls.docx
+++ b/CodeXL/Help/CodeXL User Guide/General GUI Controls.docx
@@ -46,7 +46,6 @@
         </w:rPr>
         <w:t xml:space="preserve">Several </w:t>
       </w:r>
-      <w:proofErr w:type="spellStart"/>
       <w:r>
         <w:rPr>
           <w:rFonts w:cs="Verdana"/>
@@ -54,7 +53,6 @@
         </w:rPr>
         <w:t>CodeXL</w:t>
       </w:r>
-      <w:proofErr w:type="spellEnd"/>
       <w:r>
         <w:rPr>
           <w:rFonts w:cs="Verdana"/>
@@ -124,7 +122,6 @@
         </w:rPr>
         <w:fldChar w:fldCharType="separate"/>
       </w:r>
-      <w:proofErr w:type="spellStart"/>
       <w:r>
         <w:rPr>
           <w:rFonts w:cs="Verdana"/>
@@ -132,17 +129,7 @@
           <w:bCs/>
           <w:color w:val="3D578C"/>
         </w:rPr>
-        <w:t>CodeXL</w:t>
-      </w:r>
-      <w:proofErr w:type="spellEnd"/>
-      <w:r>
-        <w:rPr>
-          <w:rFonts w:cs="Verdana"/>
-          <w:b/>
-          <w:bCs/>
-          <w:color w:val="3D578C"/>
-        </w:rPr>
-        <w:t xml:space="preserve"> Welcome Page</w:t>
+        <w:t>CodeXL Welcome Page</w:t>
       </w:r>
       <w:r>
         <w:rPr>
@@ -435,23 +422,13 @@
       <w:bookmarkEnd w:id="2"/>
       <w:bookmarkEnd w:id="3"/>
       <w:bookmarkEnd w:id="4"/>
-      <w:proofErr w:type="spellStart"/>
-      <w:r>
-        <w:t>CodeXL</w:t>
-      </w:r>
-      <w:proofErr w:type="spellEnd"/>
-      <w:r>
-        <w:t xml:space="preserve"> Welcome Page</w:t>
-      </w:r>
-    </w:p>
-    <w:p>
-      <w:proofErr w:type="spellStart"/>
-      <w:r>
-        <w:t>CodeXL</w:t>
-      </w:r>
-      <w:proofErr w:type="spellEnd"/>
-      <w:r>
-        <w:t xml:space="preserve"> Welcome </w:t>
+      <w:r>
+        <w:t>CodeXL Welcome Page</w:t>
+      </w:r>
+    </w:p>
+    <w:p>
+      <w:r>
+        <w:t xml:space="preserve">CodeXL Welcome </w:t>
       </w:r>
       <w:r>
         <w:t>Page lets you access or create projects</w:t>
@@ -462,15 +439,7 @@
     </w:p>
     <w:p>
       <w:r>
-        <w:t xml:space="preserve">The Welcome Page is opened in </w:t>
-      </w:r>
-      <w:proofErr w:type="spellStart"/>
-      <w:r>
-        <w:t>CodeXL</w:t>
-      </w:r>
-      <w:proofErr w:type="spellEnd"/>
-      <w:r>
-        <w:t xml:space="preserve"> startup. </w:t>
+        <w:t xml:space="preserve">The Welcome Page is opened in CodeXL startup. </w:t>
       </w:r>
       <w:r>
         <w:t xml:space="preserve">To access the </w:t>
@@ -502,15 +471,7 @@
         <w:t>Modes menu:</w:t>
       </w:r>
       <w:r>
-        <w:t xml:space="preserve"> Browse </w:t>
-      </w:r>
-      <w:proofErr w:type="spellStart"/>
-      <w:r>
-        <w:t>CodeXL</w:t>
-      </w:r>
-      <w:proofErr w:type="spellEnd"/>
-      <w:r>
-        <w:t xml:space="preserve"> modes, and select a task for quick project creation:</w:t>
+        <w:t xml:space="preserve"> Browse CodeXL modes, and select a task for quick project creation:</w:t>
       </w:r>
     </w:p>
     <w:tbl>
@@ -553,39 +514,7 @@
                 <w:rFonts w:cs="Verdana"/>
                 <w:color w:val="000000"/>
               </w:rPr>
-              <w:t xml:space="preserve">Use this option to create a new </w:t>
-            </w:r>
-            <w:proofErr w:type="spellStart"/>
-            <w:r>
-              <w:rPr>
-                <w:rFonts w:cs="Verdana"/>
-                <w:color w:val="000000"/>
-              </w:rPr>
-              <w:t>CodeXL</w:t>
-            </w:r>
-            <w:proofErr w:type="spellEnd"/>
-            <w:r>
-              <w:rPr>
-                <w:rFonts w:cs="Verdana"/>
-                <w:color w:val="000000"/>
-              </w:rPr>
-              <w:t xml:space="preserve"> project. After choosing this option, </w:t>
-            </w:r>
-            <w:proofErr w:type="spellStart"/>
-            <w:r>
-              <w:rPr>
-                <w:rFonts w:cs="Verdana"/>
-                <w:color w:val="000000"/>
-              </w:rPr>
-              <w:t>CodeXL</w:t>
-            </w:r>
-            <w:proofErr w:type="spellEnd"/>
-            <w:r>
-              <w:rPr>
-                <w:rFonts w:cs="Verdana"/>
-                <w:color w:val="000000"/>
-              </w:rPr>
-              <w:t xml:space="preserve"> will select “Debug Mode” in the execution mode toolbar, and will prepare the project for a debugging session.</w:t>
+              <w:t>Use this option to create a new CodeXL project. After choosing this option, CodeXL will select “Debug Mode” in the execution mode toolbar, and will prepare the project for a debugging session.</w:t>
             </w:r>
           </w:p>
         </w:tc>
@@ -620,39 +549,7 @@
                 <w:rFonts w:cs="Verdana"/>
                 <w:color w:val="000000"/>
               </w:rPr>
-              <w:t xml:space="preserve">Use this option to create a new </w:t>
-            </w:r>
-            <w:proofErr w:type="spellStart"/>
-            <w:r>
-              <w:rPr>
-                <w:rFonts w:cs="Verdana"/>
-                <w:color w:val="000000"/>
-              </w:rPr>
-              <w:t>CodeXL</w:t>
-            </w:r>
-            <w:proofErr w:type="spellEnd"/>
-            <w:r>
-              <w:rPr>
-                <w:rFonts w:cs="Verdana"/>
-                <w:color w:val="000000"/>
-              </w:rPr>
-              <w:t xml:space="preserve"> project. After choosing this option, </w:t>
-            </w:r>
-            <w:proofErr w:type="spellStart"/>
-            <w:r>
-              <w:rPr>
-                <w:rFonts w:cs="Verdana"/>
-                <w:color w:val="000000"/>
-              </w:rPr>
-              <w:t>CodeXL</w:t>
-            </w:r>
-            <w:proofErr w:type="spellEnd"/>
-            <w:r>
-              <w:rPr>
-                <w:rFonts w:cs="Verdana"/>
-                <w:color w:val="000000"/>
-              </w:rPr>
-              <w:t xml:space="preserve"> will select “Profile Mode” in the execution mode toolbar, and will prepare the project for a profiling session.</w:t>
+              <w:t>Use this option to create a new CodeXL project. After choosing this option, CodeXL will select “Profile Mode” in the execution mode toolbar, and will prepare the project for a profiling session.</w:t>
             </w:r>
           </w:p>
         </w:tc>
@@ -757,23 +654,7 @@
                 <w:rFonts w:cs="Verdana"/>
                 <w:color w:val="000000"/>
               </w:rPr>
-              <w:t xml:space="preserve">Selecting this option will create an empty new OpenCL kernel file, with a default name. After editing the new create kernel name, </w:t>
-            </w:r>
-            <w:proofErr w:type="spellStart"/>
-            <w:r>
-              <w:rPr>
-                <w:rFonts w:cs="Verdana"/>
-                <w:color w:val="000000"/>
-              </w:rPr>
-              <w:t>CodeXL</w:t>
-            </w:r>
-            <w:proofErr w:type="spellEnd"/>
-            <w:r>
-              <w:rPr>
-                <w:rFonts w:cs="Verdana"/>
-                <w:color w:val="000000"/>
-              </w:rPr>
-              <w:t xml:space="preserve"> will allow you to paste code or edit the kernel code and then build and analyze this code on selected devices.</w:t>
+              <w:t>Selecting this option will create an empty new OpenCL kernel file, with a default name. After editing the new create kernel name, CodeXL will allow you to paste code or edit the kernel code and then build and analyze this code on selected devices.</w:t>
             </w:r>
           </w:p>
         </w:tc>
@@ -808,23 +689,7 @@
                 <w:rFonts w:cs="Verdana"/>
                 <w:color w:val="000000"/>
               </w:rPr>
-              <w:t xml:space="preserve">Select this to add an existing OpenCL kernel file and use </w:t>
-            </w:r>
-            <w:proofErr w:type="spellStart"/>
-            <w:r>
-              <w:rPr>
-                <w:rFonts w:cs="Verdana"/>
-                <w:color w:val="000000"/>
-              </w:rPr>
-              <w:t>CodeXL</w:t>
-            </w:r>
-            <w:proofErr w:type="spellEnd"/>
-            <w:r>
-              <w:rPr>
-                <w:rFonts w:cs="Verdana"/>
-                <w:color w:val="000000"/>
-              </w:rPr>
-              <w:t xml:space="preserve"> to build and analyze the kernel code on selected devices.</w:t>
+              <w:t>Select this to add an existing OpenCL kernel file and use CodeXL to build and analyze the kernel code on selected devices.</w:t>
             </w:r>
           </w:p>
         </w:tc>
@@ -864,23 +729,7 @@
         <w:t>:</w:t>
       </w:r>
       <w:r>
-        <w:t xml:space="preserve"> Click on </w:t>
-      </w:r>
-      <w:proofErr w:type="spellStart"/>
-      <w:r>
-        <w:t>CodeXL</w:t>
-      </w:r>
-      <w:proofErr w:type="spellEnd"/>
-      <w:r>
-        <w:t xml:space="preserve"> Teapot sample link, to open the sample project. The sample can be used for getting to know </w:t>
-      </w:r>
-      <w:proofErr w:type="spellStart"/>
-      <w:r>
-        <w:t>CodeXL</w:t>
-      </w:r>
-      <w:proofErr w:type="spellEnd"/>
-      <w:r>
-        <w:t xml:space="preserve"> capabilities.</w:t>
+        <w:t xml:space="preserve"> Click on CodeXL Teapot sample link, to open the sample project. The sample can be used for getting to know CodeXL capabilities.</w:t>
       </w:r>
     </w:p>
     <w:p/>
@@ -892,6 +741,7 @@
         <w:rPr>
           <w:noProof/>
         </w:rPr>
+        <w:lastRenderedPageBreak/>
         <w:drawing>
           <wp:inline distT="0" distB="0" distL="0" distR="0" wp14:anchorId="5E6311BB" wp14:editId="19AC0E20">
             <wp:extent cx="10954512" cy="7205472"/>
@@ -1021,27 +871,11 @@
     </w:p>
     <w:p>
       <w:r>
-        <w:t xml:space="preserve">Another way to get start with </w:t>
-      </w:r>
-      <w:proofErr w:type="spellStart"/>
-      <w:r>
-        <w:t>CodeXL</w:t>
-      </w:r>
-      <w:proofErr w:type="spellEnd"/>
-      <w:r>
-        <w:t xml:space="preserve"> is using the startup dialog. Click the “Start” button (s</w:t>
+        <w:t>Another way to get start with CodeXL is using the startup dialog. Click the “Start” button (s</w:t>
       </w:r>
       <w:bookmarkStart w:id="8" w:name="OLE_LINK7"/>
       <w:r>
-        <w:t xml:space="preserve">ee the following screenshot). A dialog specifying the different options for getting started with </w:t>
-      </w:r>
-      <w:proofErr w:type="spellStart"/>
-      <w:r>
-        <w:t>CodeXL</w:t>
-      </w:r>
-      <w:proofErr w:type="spellEnd"/>
-      <w:r>
-        <w:t xml:space="preserve"> opens.</w:t>
+        <w:t>ee the following screenshot). A dialog specifying the different options for getting started with CodeXL opens.</w:t>
       </w:r>
     </w:p>
     <w:bookmarkEnd w:id="8"/>
@@ -1113,6 +947,7 @@
         <w:rPr>
           <w:noProof/>
         </w:rPr>
+        <w:lastRenderedPageBreak/>
         <w:drawing>
           <wp:inline distT="0" distB="0" distL="0" distR="0" wp14:anchorId="4B13CF31" wp14:editId="52006ADC">
             <wp:extent cx="7077456" cy="6035040"/>
@@ -1209,23 +1044,7 @@
                 <w:rFonts w:cs="Verdana"/>
                 <w:color w:val="000000"/>
               </w:rPr>
-              <w:t xml:space="preserve">Use this option to create a new </w:t>
-            </w:r>
-            <w:proofErr w:type="spellStart"/>
-            <w:r>
-              <w:rPr>
-                <w:rFonts w:cs="Verdana"/>
-                <w:color w:val="000000"/>
-              </w:rPr>
-              <w:t>CodeXL</w:t>
-            </w:r>
-            <w:proofErr w:type="spellEnd"/>
-            <w:r>
-              <w:rPr>
-                <w:rFonts w:cs="Verdana"/>
-                <w:color w:val="000000"/>
-              </w:rPr>
-              <w:t xml:space="preserve"> project. The project settings dialog will open and guide you through the steps to create a project with your desired settings.</w:t>
+              <w:t>Use this option to create a new CodeXL project. The project settings dialog will open and guide you through the steps to create a project with your desired settings.</w:t>
             </w:r>
           </w:p>
         </w:tc>
@@ -1261,39 +1080,7 @@
                 <w:rFonts w:cs="Verdana"/>
                 <w:color w:val="000000"/>
               </w:rPr>
-              <w:t xml:space="preserve">Use this option to create a new </w:t>
-            </w:r>
-            <w:proofErr w:type="spellStart"/>
-            <w:r>
-              <w:rPr>
-                <w:rFonts w:cs="Verdana"/>
-                <w:color w:val="000000"/>
-              </w:rPr>
-              <w:t>CodeXL</w:t>
-            </w:r>
-            <w:proofErr w:type="spellEnd"/>
-            <w:r>
-              <w:rPr>
-                <w:rFonts w:cs="Verdana"/>
-                <w:color w:val="000000"/>
-              </w:rPr>
-              <w:t xml:space="preserve"> project. After choosing this option, </w:t>
-            </w:r>
-            <w:proofErr w:type="spellStart"/>
-            <w:r>
-              <w:rPr>
-                <w:rFonts w:cs="Verdana"/>
-                <w:color w:val="000000"/>
-              </w:rPr>
-              <w:t>CodeXL</w:t>
-            </w:r>
-            <w:proofErr w:type="spellEnd"/>
-            <w:r>
-              <w:rPr>
-                <w:rFonts w:cs="Verdana"/>
-                <w:color w:val="000000"/>
-              </w:rPr>
-              <w:t xml:space="preserve"> will select “Debug Mode” in the execution mode toolbar, and will prepare the project for a debugging session.</w:t>
+              <w:t>Use this option to create a new CodeXL project. After choosing this option, CodeXL will select “Debug Mode” in the execution mode toolbar, and will prepare the project for a debugging session.</w:t>
             </w:r>
           </w:p>
         </w:tc>
@@ -1329,39 +1116,7 @@
                 <w:rFonts w:cs="Verdana"/>
                 <w:color w:val="000000"/>
               </w:rPr>
-              <w:t xml:space="preserve">Use this option to create a new </w:t>
-            </w:r>
-            <w:proofErr w:type="spellStart"/>
-            <w:r>
-              <w:rPr>
-                <w:rFonts w:cs="Verdana"/>
-                <w:color w:val="000000"/>
-              </w:rPr>
-              <w:t>CodeXL</w:t>
-            </w:r>
-            <w:proofErr w:type="spellEnd"/>
-            <w:r>
-              <w:rPr>
-                <w:rFonts w:cs="Verdana"/>
-                <w:color w:val="000000"/>
-              </w:rPr>
-              <w:t xml:space="preserve"> project. After choosing this option, </w:t>
-            </w:r>
-            <w:proofErr w:type="spellStart"/>
-            <w:r>
-              <w:rPr>
-                <w:rFonts w:cs="Verdana"/>
-                <w:color w:val="000000"/>
-              </w:rPr>
-              <w:t>CodeXL</w:t>
-            </w:r>
-            <w:proofErr w:type="spellEnd"/>
-            <w:r>
-              <w:rPr>
-                <w:rFonts w:cs="Verdana"/>
-                <w:color w:val="000000"/>
-              </w:rPr>
-              <w:t xml:space="preserve"> will select “Profile Mode” in the execution mode toolbar, and will prepare the project for a profiling session.</w:t>
+              <w:t>Use this option to create a new CodeXL project. After choosing this option, CodeXL will select “Profile Mode” in the execution mode toolbar, and will prepare the project for a profiling session.</w:t>
             </w:r>
           </w:p>
         </w:tc>
@@ -1468,23 +1223,7 @@
                 <w:rFonts w:cs="Verdana"/>
                 <w:color w:val="000000"/>
               </w:rPr>
-              <w:t xml:space="preserve">Selecting this option will create an empty new OpenCL kernel file, with a default name. After editing the new create kernel name, </w:t>
-            </w:r>
-            <w:proofErr w:type="spellStart"/>
-            <w:r>
-              <w:rPr>
-                <w:rFonts w:cs="Verdana"/>
-                <w:color w:val="000000"/>
-              </w:rPr>
-              <w:t>CodeXL</w:t>
-            </w:r>
-            <w:proofErr w:type="spellEnd"/>
-            <w:r>
-              <w:rPr>
-                <w:rFonts w:cs="Verdana"/>
-                <w:color w:val="000000"/>
-              </w:rPr>
-              <w:t xml:space="preserve"> will allow you to paste code or edit the kernel code and then build and analyze this code on selected devices.</w:t>
+              <w:t>Selecting this option will create an empty new OpenCL kernel file, with a default name. After editing the new create kernel name, CodeXL will allow you to paste code or edit the kernel code and then build and analyze this code on selected devices.</w:t>
             </w:r>
             <w:bookmarkEnd w:id="11"/>
           </w:p>
@@ -1521,23 +1260,7 @@
                 <w:rFonts w:cs="Verdana"/>
                 <w:color w:val="000000"/>
               </w:rPr>
-              <w:t xml:space="preserve">Select this to add an existing OpenCL kernel file and use </w:t>
-            </w:r>
-            <w:proofErr w:type="spellStart"/>
-            <w:r>
-              <w:rPr>
-                <w:rFonts w:cs="Verdana"/>
-                <w:color w:val="000000"/>
-              </w:rPr>
-              <w:t>CodeXL</w:t>
-            </w:r>
-            <w:proofErr w:type="spellEnd"/>
-            <w:r>
-              <w:rPr>
-                <w:rFonts w:cs="Verdana"/>
-                <w:color w:val="000000"/>
-              </w:rPr>
-              <w:t xml:space="preserve"> to build and analyze the kernel code on selected devices.</w:t>
+              <w:t>Select this to add an existing OpenCL kernel file and use CodeXL to build and analyze the kernel code on selected devices.</w:t>
             </w:r>
           </w:p>
         </w:tc>
@@ -1604,23 +1327,7 @@
           <w:rFonts w:cs="Verdana"/>
           <w:color w:val="000000"/>
         </w:rPr>
-        <w:t xml:space="preserve">reate a </w:t>
-      </w:r>
-      <w:proofErr w:type="spellStart"/>
-      <w:r>
-        <w:rPr>
-          <w:rFonts w:cs="Verdana"/>
-          <w:color w:val="000000"/>
-        </w:rPr>
-        <w:t>CodeXL</w:t>
-      </w:r>
-      <w:proofErr w:type="spellEnd"/>
-      <w:r>
-        <w:rPr>
-          <w:rFonts w:cs="Verdana"/>
-          <w:color w:val="000000"/>
-        </w:rPr>
-        <w:t xml:space="preserve"> project.</w:t>
+        <w:t>reate a CodeXL project.</w:t>
       </w:r>
       <w:r>
         <w:rPr>
@@ -1634,23 +1341,8 @@
           <w:rFonts w:cs="Verdana"/>
           <w:color w:val="000000"/>
         </w:rPr>
-        <w:t xml:space="preserve">A </w:t>
-      </w:r>
-      <w:proofErr w:type="spellStart"/>
-      <w:r>
-        <w:rPr>
-          <w:rFonts w:cs="Verdana"/>
-          <w:color w:val="000000"/>
-        </w:rPr>
-        <w:t>CodeXL</w:t>
-      </w:r>
-      <w:proofErr w:type="spellEnd"/>
-      <w:r>
-        <w:rPr>
-          <w:rFonts w:cs="Verdana"/>
-          <w:color w:val="000000"/>
-        </w:rPr>
-        <w:t xml:space="preserve"> project consists of general information for the debugged / profiled application, such as command-line arguments, environment variables. The project also configures debugging and profiling specific configurations.</w:t>
+        <w:lastRenderedPageBreak/>
+        <w:t>A CodeXL project consists of general information for the debugged / profiled application, such as command-line arguments, environment variables. The project also configures debugging and profiling specific configurations.</w:t>
       </w:r>
     </w:p>
     <w:p>
@@ -1833,13 +1525,8 @@
             <w:pPr>
               <w:pStyle w:val="Subheader24"/>
             </w:pPr>
-            <w:proofErr w:type="spellStart"/>
-            <w:r>
-              <w:t>CodeXL</w:t>
-            </w:r>
-            <w:proofErr w:type="spellEnd"/>
-            <w:r>
-              <w:t xml:space="preserve"> Project Name</w:t>
+            <w:r>
+              <w:t>CodeXL Project Name</w:t>
             </w:r>
           </w:p>
         </w:tc>
@@ -2007,6 +1694,7 @@
               <w:pStyle w:val="Subheader24"/>
             </w:pPr>
             <w:r>
+              <w:lastRenderedPageBreak/>
               <w:t>Test Connection</w:t>
             </w:r>
           </w:p>
@@ -2464,15 +2152,7 @@
     </w:p>
     <w:p>
       <w:r>
-        <w:t xml:space="preserve">Once a </w:t>
-      </w:r>
-      <w:proofErr w:type="spellStart"/>
-      <w:r>
-        <w:t>CodeXL</w:t>
-      </w:r>
-      <w:proofErr w:type="spellEnd"/>
-      <w:r>
-        <w:t xml:space="preserve"> project is started, the initial interface is displayed, as shown in the following screenshot.</w:t>
+        <w:t>Once a CodeXL project is started, the initial interface is displayed, as shown in the following screenshot.</w:t>
       </w:r>
     </w:p>
     <w:p>
@@ -2484,6 +2164,7 @@
         <w:rPr>
           <w:noProof/>
         </w:rPr>
+        <w:lastRenderedPageBreak/>
         <w:drawing>
           <wp:inline distT="0" distB="0" distL="0" distR="0" wp14:anchorId="458DD02D" wp14:editId="1C11FB8E">
             <wp:extent cx="12277725" cy="8020050"/>
@@ -2526,60 +2207,23 @@
         <w:pStyle w:val="Caption"/>
         <w:jc w:val="center"/>
       </w:pPr>
-      <w:proofErr w:type="spellStart"/>
-      <w:r>
-        <w:t>CodeXL</w:t>
-      </w:r>
-      <w:proofErr w:type="spellEnd"/>
-      <w:r>
-        <w:t xml:space="preserve"> Initial Layout when a project is loaded</w:t>
-      </w:r>
-    </w:p>
-    <w:p>
-      <w:pPr>
-        <w:rPr>
-          <w:rFonts w:cs="Verdana"/>
-          <w:color w:val="000000"/>
-        </w:rPr>
-      </w:pPr>
-      <w:r>
-        <w:rPr>
-          <w:rFonts w:cs="Verdana"/>
-          <w:color w:val="000000"/>
-        </w:rPr>
-        <w:t xml:space="preserve">The </w:t>
-      </w:r>
-      <w:proofErr w:type="spellStart"/>
-      <w:r>
-        <w:rPr>
-          <w:rFonts w:cs="Verdana"/>
-          <w:color w:val="000000"/>
-        </w:rPr>
-        <w:t>CodeXL</w:t>
-      </w:r>
-      <w:proofErr w:type="spellEnd"/>
-      <w:r>
-        <w:rPr>
-          <w:rFonts w:cs="Verdana"/>
-          <w:color w:val="000000"/>
-        </w:rPr>
-        <w:t xml:space="preserve"> toolbar allows quick access to </w:t>
-      </w:r>
-      <w:proofErr w:type="spellStart"/>
-      <w:r>
-        <w:rPr>
-          <w:rFonts w:cs="Verdana"/>
-          <w:color w:val="000000"/>
-        </w:rPr>
-        <w:t>CodeXL</w:t>
-      </w:r>
-      <w:proofErr w:type="spellEnd"/>
-      <w:r>
-        <w:rPr>
-          <w:rFonts w:cs="Verdana"/>
-          <w:color w:val="000000"/>
-        </w:rPr>
-        <w:t xml:space="preserve"> views and main controls.</w:t>
+      <w:r>
+        <w:t>CodeXL Initial Layout when a project is loaded</w:t>
+      </w:r>
+    </w:p>
+    <w:p>
+      <w:pPr>
+        <w:rPr>
+          <w:rFonts w:cs="Verdana"/>
+          <w:color w:val="000000"/>
+        </w:rPr>
+      </w:pPr>
+      <w:r>
+        <w:rPr>
+          <w:rFonts w:cs="Verdana"/>
+          <w:color w:val="000000"/>
+        </w:rPr>
+        <w:t>The CodeXL toolbar allows quick access to CodeXL views and main controls.</w:t>
       </w:r>
     </w:p>
     <w:p>
@@ -2739,23 +2383,7 @@
                 <w:rFonts w:cs="Verdana"/>
                 <w:color w:val="000000"/>
               </w:rPr>
-              <w:t xml:space="preserve">Switch </w:t>
-            </w:r>
-            <w:proofErr w:type="spellStart"/>
-            <w:r>
-              <w:rPr>
-                <w:rFonts w:cs="Verdana"/>
-                <w:color w:val="000000"/>
-              </w:rPr>
-              <w:t>CodeXL</w:t>
-            </w:r>
-            <w:proofErr w:type="spellEnd"/>
-            <w:r>
-              <w:rPr>
-                <w:rFonts w:cs="Verdana"/>
-                <w:color w:val="000000"/>
-              </w:rPr>
-              <w:t xml:space="preserve"> to Debug mode.</w:t>
+              <w:t>Switch CodeXL to Debug mode.</w:t>
             </w:r>
             <w:r>
               <w:rPr>
@@ -2848,23 +2476,15 @@
                 <w:rFonts w:cs="Verdana"/>
                 <w:color w:val="000000"/>
               </w:rPr>
-              <w:t xml:space="preserve">Switch </w:t>
-            </w:r>
-            <w:proofErr w:type="spellStart"/>
-            <w:r>
-              <w:rPr>
-                <w:rFonts w:cs="Verdana"/>
-                <w:color w:val="000000"/>
-              </w:rPr>
-              <w:t>CodeXL</w:t>
-            </w:r>
-            <w:proofErr w:type="spellEnd"/>
-            <w:r>
-              <w:rPr>
-                <w:rFonts w:cs="Verdana"/>
-                <w:color w:val="000000"/>
-              </w:rPr>
-              <w:t xml:space="preserve"> to Profile mode. Use the Profile menu to switch between the various </w:t>
+              <w:t xml:space="preserve">Switch CodeXL to Profile mode. Use the Profile menu to switch between </w:t>
+            </w:r>
+            <w:r>
+              <w:rPr>
+                <w:rFonts w:cs="Verdana"/>
+                <w:color w:val="000000"/>
+              </w:rPr>
+              <w:lastRenderedPageBreak/>
+              <w:t xml:space="preserve">the various </w:t>
             </w:r>
             <w:proofErr w:type="gramStart"/>
             <w:r>
@@ -2895,6 +2515,7 @@
               <w:pStyle w:val="Subheader24"/>
             </w:pPr>
             <w:r>
+              <w:lastRenderedPageBreak/>
               <w:t>Frame Analysis Mode</w:t>
             </w:r>
           </w:p>
@@ -2966,23 +2587,7 @@
                 <w:rFonts w:cs="Verdana"/>
                 <w:color w:val="000000"/>
               </w:rPr>
-              <w:t xml:space="preserve">Switch </w:t>
-            </w:r>
-            <w:proofErr w:type="spellStart"/>
-            <w:r>
-              <w:rPr>
-                <w:rFonts w:cs="Verdana"/>
-                <w:color w:val="000000"/>
-              </w:rPr>
-              <w:t>CodeXL</w:t>
-            </w:r>
-            <w:proofErr w:type="spellEnd"/>
-            <w:r>
-              <w:rPr>
-                <w:rFonts w:cs="Verdana"/>
-                <w:color w:val="000000"/>
-              </w:rPr>
-              <w:t xml:space="preserve"> to Frame Analysis mode.</w:t>
+              <w:t>Switch CodeXL to Frame Analysis mode.</w:t>
             </w:r>
           </w:p>
         </w:tc>
@@ -3079,23 +2684,7 @@
                 <w:rFonts w:cs="Verdana"/>
                 <w:color w:val="000000"/>
               </w:rPr>
-              <w:t xml:space="preserve">Switch </w:t>
-            </w:r>
-            <w:proofErr w:type="spellStart"/>
-            <w:r>
-              <w:rPr>
-                <w:rFonts w:cs="Verdana"/>
-                <w:color w:val="000000"/>
-              </w:rPr>
-              <w:t>CodeXL</w:t>
-            </w:r>
-            <w:proofErr w:type="spellEnd"/>
-            <w:r>
-              <w:rPr>
-                <w:rFonts w:cs="Verdana"/>
-                <w:color w:val="000000"/>
-              </w:rPr>
-              <w:t xml:space="preserve"> to </w:t>
+              <w:t xml:space="preserve">Switch CodeXL to </w:t>
             </w:r>
             <w:r>
               <w:rPr>
@@ -3144,7 +2733,6 @@
             <w:pPr>
               <w:jc w:val="center"/>
             </w:pPr>
-            <w:bookmarkStart w:id="16" w:name="_GoBack"/>
             <w:r>
               <w:rPr>
                 <w:noProof/>
@@ -3185,7 +2773,6 @@
                 </wp:inline>
               </w:drawing>
             </w:r>
-            <w:bookmarkEnd w:id="16"/>
           </w:p>
         </w:tc>
         <w:tc>
@@ -3198,23 +2785,7 @@
                 <w:rFonts w:cs="Verdana"/>
                 <w:color w:val="000000"/>
               </w:rPr>
-              <w:t xml:space="preserve">Start the startup project with </w:t>
-            </w:r>
-            <w:proofErr w:type="spellStart"/>
-            <w:r>
-              <w:rPr>
-                <w:rFonts w:cs="Verdana"/>
-                <w:color w:val="000000"/>
-              </w:rPr>
-              <w:t>CodeXL</w:t>
-            </w:r>
-            <w:proofErr w:type="spellEnd"/>
-            <w:r>
-              <w:rPr>
-                <w:rFonts w:cs="Verdana"/>
-                <w:color w:val="000000"/>
-              </w:rPr>
-              <w:t xml:space="preserve"> in the selected mode.</w:t>
+              <w:t>Start the startup project with CodeXL in the selected mode.</w:t>
             </w:r>
           </w:p>
         </w:tc>
@@ -3294,23 +2865,7 @@
                 <w:rFonts w:cs="Verdana"/>
                 <w:color w:val="000000"/>
               </w:rPr>
-              <w:t xml:space="preserve">Pause / Stop the startup project with </w:t>
-            </w:r>
-            <w:proofErr w:type="spellStart"/>
-            <w:r>
-              <w:rPr>
-                <w:rFonts w:cs="Verdana"/>
-                <w:color w:val="000000"/>
-              </w:rPr>
-              <w:t>CodeXL</w:t>
-            </w:r>
-            <w:proofErr w:type="spellEnd"/>
-            <w:r>
-              <w:rPr>
-                <w:rFonts w:cs="Verdana"/>
-                <w:color w:val="000000"/>
-              </w:rPr>
-              <w:t xml:space="preserve"> in the selected mode.</w:t>
+              <w:t>Pause / Stop the startup project with CodeXL in the selected mode.</w:t>
             </w:r>
           </w:p>
         </w:tc>
@@ -3456,13 +3011,8 @@
             <w:pPr>
               <w:pStyle w:val="Subheader24"/>
             </w:pPr>
-            <w:proofErr w:type="spellStart"/>
-            <w:r>
-              <w:t>CodeXL</w:t>
-            </w:r>
-            <w:proofErr w:type="spellEnd"/>
-            <w:r>
-              <w:t xml:space="preserve"> Explorer</w:t>
+            <w:r>
+              <w:t>CodeXL Explorer</w:t>
             </w:r>
           </w:p>
         </w:tc>
@@ -3527,23 +3077,7 @@
                 <w:rFonts w:cs="Verdana"/>
                 <w:color w:val="000000"/>
               </w:rPr>
-              <w:t xml:space="preserve">Show the </w:t>
-            </w:r>
-            <w:proofErr w:type="spellStart"/>
-            <w:r>
-              <w:rPr>
-                <w:rFonts w:cs="Verdana"/>
-                <w:color w:val="000000"/>
-              </w:rPr>
-              <w:t>CodeXL</w:t>
-            </w:r>
-            <w:proofErr w:type="spellEnd"/>
-            <w:r>
-              <w:rPr>
-                <w:rFonts w:cs="Verdana"/>
-                <w:color w:val="000000"/>
-              </w:rPr>
-              <w:t xml:space="preserve"> Explorer tree view.</w:t>
+              <w:t>Show the CodeXL Explorer tree view.</w:t>
             </w:r>
           </w:p>
         </w:tc>
@@ -4738,13 +4272,13 @@
       <w:pPr>
         <w:pStyle w:val="Heading3"/>
       </w:pPr>
-      <w:bookmarkStart w:id="17" w:name="_topic_PropertiesView"/>
-      <w:bookmarkStart w:id="18" w:name="_Toc371468512"/>
+      <w:bookmarkStart w:id="16" w:name="_topic_PropertiesView"/>
+      <w:bookmarkStart w:id="17" w:name="_Toc371468512"/>
+      <w:bookmarkEnd w:id="16"/>
+      <w:r>
+        <w:t>Properties View</w:t>
+      </w:r>
       <w:bookmarkEnd w:id="17"/>
-      <w:r>
-        <w:t>Properties View</w:t>
-      </w:r>
-      <w:bookmarkEnd w:id="18"/>
       <w:r>
         <w:fldChar w:fldCharType="begin"/>
       </w:r>
@@ -4778,39 +4312,7 @@
           <w:rFonts w:cs="Verdana"/>
           <w:color w:val="000000"/>
         </w:rPr>
-        <w:t xml:space="preserve">The </w:t>
-      </w:r>
-      <w:proofErr w:type="spellStart"/>
-      <w:r>
-        <w:rPr>
-          <w:rFonts w:cs="Verdana"/>
-          <w:color w:val="000000"/>
-        </w:rPr>
-        <w:t>CodeXL</w:t>
-      </w:r>
-      <w:proofErr w:type="spellEnd"/>
-      <w:r>
-        <w:rPr>
-          <w:rFonts w:cs="Verdana"/>
-          <w:color w:val="000000"/>
-        </w:rPr>
-        <w:t xml:space="preserve"> properties view displays detailed information about items appearing in other </w:t>
-      </w:r>
-      <w:proofErr w:type="spellStart"/>
-      <w:r>
-        <w:rPr>
-          <w:rFonts w:cs="Verdana"/>
-          <w:color w:val="000000"/>
-        </w:rPr>
-        <w:t>CodeXL</w:t>
-      </w:r>
-      <w:proofErr w:type="spellEnd"/>
-      <w:r>
-        <w:rPr>
-          <w:rFonts w:cs="Verdana"/>
-          <w:color w:val="000000"/>
-        </w:rPr>
-        <w:t xml:space="preserve"> views.</w:t>
+        <w:t>The CodeXL properties view displays detailed information about items appearing in other CodeXL views.</w:t>
       </w:r>
     </w:p>
     <w:p>
@@ -4874,7 +4376,7 @@
         </w:rPr>
         <w:t xml:space="preserve">reak after </w:t>
       </w:r>
-      <w:bookmarkStart w:id="19" w:name="OLE_LINK5"/>
+      <w:bookmarkStart w:id="18" w:name="OLE_LINK5"/>
       <w:proofErr w:type="spellStart"/>
       <w:r>
         <w:rPr>
@@ -4883,7 +4385,7 @@
         </w:rPr>
         <w:t>clCreateContext</w:t>
       </w:r>
-      <w:bookmarkEnd w:id="19"/>
+      <w:bookmarkEnd w:id="18"/>
       <w:proofErr w:type="spellEnd"/>
       <w:r>
         <w:rPr>
@@ -4913,7 +4415,6 @@
         <w:t xml:space="preserve">Click the OpenCL Context object in the </w:t>
       </w:r>
       <w:hyperlink w:anchor="_topic_CodeXLExplorer" w:history="1">
-        <w:proofErr w:type="spellStart"/>
         <w:r>
           <w:rPr>
             <w:rFonts w:cs="Verdana"/>
@@ -4921,17 +4422,7 @@
             <w:bCs/>
             <w:color w:val="3D578C"/>
           </w:rPr>
-          <w:t>CodeXL</w:t>
-        </w:r>
-        <w:proofErr w:type="spellEnd"/>
-        <w:r>
-          <w:rPr>
-            <w:rFonts w:cs="Verdana"/>
-            <w:b/>
-            <w:bCs/>
-            <w:color w:val="3D578C"/>
-          </w:rPr>
-          <w:t xml:space="preserve"> Explorer </w:t>
+          <w:t xml:space="preserve">CodeXL Explorer </w:t>
         </w:r>
       </w:hyperlink>
       <w:r>
@@ -5084,6 +4575,7 @@
           <w:rFonts w:cs="Verdana"/>
           <w:color w:val="000000"/>
         </w:rPr>
+        <w:lastRenderedPageBreak/>
         <w:t>Debug an OpenCL sample with images</w:t>
       </w:r>
     </w:p>
@@ -5127,7 +4619,6 @@
         <w:t xml:space="preserve">Click on an OpenCL context in the </w:t>
       </w:r>
       <w:hyperlink w:anchor="_topic_CodeXLExplorer" w:history="1">
-        <w:proofErr w:type="spellStart"/>
         <w:r>
           <w:rPr>
             <w:rFonts w:cs="Verdana"/>
@@ -5135,17 +4626,7 @@
             <w:bCs/>
             <w:color w:val="3D578C"/>
           </w:rPr>
-          <w:t>CodeXL</w:t>
-        </w:r>
-        <w:proofErr w:type="spellEnd"/>
-        <w:r>
-          <w:rPr>
-            <w:rFonts w:cs="Verdana"/>
-            <w:b/>
-            <w:bCs/>
-            <w:color w:val="3D578C"/>
-          </w:rPr>
-          <w:t xml:space="preserve"> Explorer </w:t>
+          <w:t xml:space="preserve">CodeXL Explorer </w:t>
         </w:r>
       </w:hyperlink>
       <w:r>
@@ -5347,23 +4828,7 @@
           <w:rFonts w:cs="Verdana"/>
           <w:color w:val="000000"/>
         </w:rPr>
-        <w:t xml:space="preserve">Set </w:t>
-      </w:r>
-      <w:proofErr w:type="spellStart"/>
-      <w:r>
-        <w:rPr>
-          <w:rFonts w:cs="Verdana"/>
-          <w:color w:val="000000"/>
-        </w:rPr>
-        <w:t>CodeXL</w:t>
-      </w:r>
-      <w:proofErr w:type="spellEnd"/>
-      <w:r>
-        <w:rPr>
-          <w:rFonts w:cs="Verdana"/>
-          <w:color w:val="000000"/>
-        </w:rPr>
-        <w:t xml:space="preserve"> execution mode to profile. </w:t>
+        <w:t xml:space="preserve">Set CodeXL execution mode to profile. </w:t>
       </w:r>
     </w:p>
     <w:p>
@@ -5386,7 +4851,6 @@
         <w:t xml:space="preserve">Click on one of the sessions in the </w:t>
       </w:r>
       <w:hyperlink w:anchor="_topic_CodeXLExplorer" w:history="1">
-        <w:proofErr w:type="spellStart"/>
         <w:r>
           <w:rPr>
             <w:rFonts w:cs="Verdana"/>
@@ -5394,17 +4858,7 @@
             <w:bCs/>
             <w:color w:val="3D578C"/>
           </w:rPr>
-          <w:t>CodeXL</w:t>
-        </w:r>
-        <w:proofErr w:type="spellEnd"/>
-        <w:r>
-          <w:rPr>
-            <w:rFonts w:cs="Verdana"/>
-            <w:b/>
-            <w:bCs/>
-            <w:color w:val="3D578C"/>
-          </w:rPr>
-          <w:t xml:space="preserve"> Explorer </w:t>
+          <w:t xml:space="preserve">CodeXL Explorer </w:t>
         </w:r>
       </w:hyperlink>
       <w:r>
@@ -5443,6 +4897,7 @@
           <w:noProof/>
           <w:color w:val="000000"/>
         </w:rPr>
+        <w:lastRenderedPageBreak/>
         <w:drawing>
           <wp:inline distT="0" distB="0" distL="0" distR="0">
             <wp:extent cx="4762500" cy="2867025"/>
@@ -5490,20 +4945,15 @@
       <w:pPr>
         <w:pStyle w:val="Heading3"/>
       </w:pPr>
-      <w:bookmarkStart w:id="20" w:name="_topic_CodeXLExplorer"/>
-      <w:bookmarkStart w:id="21" w:name="_OLE_LINK10"/>
-      <w:bookmarkStart w:id="22" w:name="_Toc371468513"/>
+      <w:bookmarkStart w:id="19" w:name="_topic_CodeXLExplorer"/>
+      <w:bookmarkStart w:id="20" w:name="_OLE_LINK10"/>
+      <w:bookmarkStart w:id="21" w:name="_Toc371468513"/>
+      <w:bookmarkEnd w:id="19"/>
       <w:bookmarkEnd w:id="20"/>
+      <w:r>
+        <w:t>CodeXL Explorer</w:t>
+      </w:r>
       <w:bookmarkEnd w:id="21"/>
-      <w:proofErr w:type="spellStart"/>
-      <w:r>
-        <w:t>CodeXL</w:t>
-      </w:r>
-      <w:proofErr w:type="spellEnd"/>
-      <w:r>
-        <w:t xml:space="preserve"> Explorer</w:t>
-      </w:r>
-      <w:bookmarkEnd w:id="22"/>
       <w:r>
         <w:fldChar w:fldCharType="begin"/>
       </w:r>
@@ -5532,23 +4982,7 @@
           <w:rFonts w:cs="Verdana"/>
           <w:color w:val="000000"/>
         </w:rPr>
-        <w:t xml:space="preserve">The </w:t>
-      </w:r>
-      <w:proofErr w:type="spellStart"/>
-      <w:r>
-        <w:rPr>
-          <w:rFonts w:cs="Verdana"/>
-          <w:color w:val="000000"/>
-        </w:rPr>
-        <w:t>CodeXL</w:t>
-      </w:r>
-      <w:proofErr w:type="spellEnd"/>
-      <w:r>
-        <w:rPr>
-          <w:rFonts w:cs="Verdana"/>
-          <w:color w:val="000000"/>
-        </w:rPr>
-        <w:t xml:space="preserve"> Explorer tree </w:t>
+        <w:t xml:space="preserve">The CodeXL Explorer tree </w:t>
       </w:r>
       <w:r>
         <w:rPr>
@@ -5826,23 +5260,8 @@
           <w:rFonts w:cs="Verdana"/>
           <w:color w:val="000000"/>
         </w:rPr>
-        <w:t xml:space="preserve">While debugging, the </w:t>
-      </w:r>
-      <w:proofErr w:type="spellStart"/>
-      <w:r>
-        <w:rPr>
-          <w:rFonts w:cs="Verdana"/>
-          <w:color w:val="000000"/>
-        </w:rPr>
-        <w:t>CodeXL</w:t>
-      </w:r>
-      <w:proofErr w:type="spellEnd"/>
-      <w:r>
-        <w:rPr>
-          <w:rFonts w:cs="Verdana"/>
-          <w:color w:val="000000"/>
-        </w:rPr>
-        <w:t xml:space="preserve"> Explorer tree view </w:t>
+        <w:lastRenderedPageBreak/>
+        <w:t xml:space="preserve">While debugging, the CodeXL Explorer tree view </w:t>
       </w:r>
       <w:r>
         <w:rPr>
@@ -6107,13 +5526,8 @@
       <w:pPr>
         <w:pStyle w:val="Subheader24"/>
       </w:pPr>
-      <w:proofErr w:type="spellStart"/>
-      <w:r>
-        <w:t>CodeXL</w:t>
-      </w:r>
-      <w:proofErr w:type="spellEnd"/>
-      <w:r>
-        <w:t xml:space="preserve"> Profile Sessions Tree</w:t>
+      <w:r>
+        <w:t>CodeXL Profile Sessions Tree</w:t>
       </w:r>
     </w:p>
     <w:p>
@@ -6156,23 +5570,7 @@
           <w:rFonts w:cs="Verdana"/>
           <w:color w:val="000000"/>
         </w:rPr>
-        <w:t xml:space="preserve"> the </w:t>
-      </w:r>
-      <w:proofErr w:type="spellStart"/>
-      <w:r>
-        <w:rPr>
-          <w:rFonts w:cs="Verdana"/>
-          <w:color w:val="000000"/>
-        </w:rPr>
-        <w:t>CodeXL</w:t>
-      </w:r>
-      <w:proofErr w:type="spellEnd"/>
-      <w:r>
-        <w:rPr>
-          <w:rFonts w:cs="Verdana"/>
-          <w:color w:val="000000"/>
-        </w:rPr>
-        <w:t xml:space="preserve"> Explorer lists the profiling sessions </w:t>
+        <w:t xml:space="preserve"> the CodeXL Explorer lists the profiling sessions </w:t>
       </w:r>
       <w:r>
         <w:rPr>
@@ -6200,23 +5598,7 @@
           <w:rFonts w:cs="Verdana"/>
           <w:color w:val="000000"/>
         </w:rPr>
-        <w:t xml:space="preserve"> the type of profile for each session. When a </w:t>
-      </w:r>
-      <w:proofErr w:type="spellStart"/>
-      <w:r>
-        <w:rPr>
-          <w:rFonts w:cs="Verdana"/>
-          <w:color w:val="000000"/>
-        </w:rPr>
-        <w:t>CodeXL</w:t>
-      </w:r>
-      <w:proofErr w:type="spellEnd"/>
-      <w:r>
-        <w:rPr>
-          <w:rFonts w:cs="Verdana"/>
-          <w:color w:val="000000"/>
-        </w:rPr>
-        <w:t xml:space="preserve"> project is opened</w:t>
+        <w:t xml:space="preserve"> the type of profile for each session. When a CodeXL project is opened</w:t>
       </w:r>
       <w:r>
         <w:rPr>
@@ -6298,6 +5680,7 @@
         <w:rPr>
           <w:noProof/>
         </w:rPr>
+        <w:lastRenderedPageBreak/>
         <w:drawing>
           <wp:inline distT="0" distB="0" distL="0" distR="0" wp14:anchorId="41DB23E7" wp14:editId="0EFD2DDC">
             <wp:extent cx="2706624" cy="6181344"/>
@@ -6352,21 +5735,25 @@
       <w:pPr>
         <w:pStyle w:val="Subheader24"/>
       </w:pPr>
-      <w:proofErr w:type="spellStart"/>
-      <w:r>
-        <w:t>CodeXL</w:t>
-      </w:r>
-      <w:proofErr w:type="spellEnd"/>
-      <w:r>
-        <w:t xml:space="preserve"> Analyze Tree</w:t>
-      </w:r>
-    </w:p>
-    <w:p>
-      <w:r>
-        <w:t xml:space="preserve">In Analyze mode, the tree displays </w:t>
-      </w:r>
-      <w:r>
-        <w:t>2 sub trees:</w:t>
+      <w:r>
+        <w:t>CodeXL Analyze Tree</w:t>
+      </w:r>
+    </w:p>
+    <w:p>
+      <w:r>
+        <w:t xml:space="preserve">In Analyze mode, the </w:t>
+      </w:r>
+      <w:r>
+        <w:t xml:space="preserve">explorer </w:t>
+      </w:r>
+      <w:r>
+        <w:t xml:space="preserve">tree displays </w:t>
+      </w:r>
+      <w:r>
+        <w:t>programs and folders containing source files and output binaries</w:t>
+      </w:r>
+      <w:r>
+        <w:t>:</w:t>
       </w:r>
     </w:p>
     <w:p>
@@ -6378,7 +5765,26 @@
         </w:numPr>
       </w:pPr>
       <w:r>
-        <w:t>Tree of programs created by the user, with the output build results.</w:t>
+        <w:t>Vulkan programs</w:t>
+      </w:r>
+      <w:r>
+        <w:br/>
+      </w:r>
+      <w:proofErr w:type="gramStart"/>
+      <w:r>
+        <w:t>Each</w:t>
+      </w:r>
+      <w:proofErr w:type="gramEnd"/>
+      <w:r>
+        <w:t xml:space="preserve"> program may be a rendering pipeline program or a </w:t>
+      </w:r>
+      <w:proofErr w:type="spellStart"/>
+      <w:r>
+        <w:t>compute</w:t>
+      </w:r>
+      <w:proofErr w:type="spellEnd"/>
+      <w:r>
+        <w:t xml:space="preserve"> program.</w:t>
       </w:r>
     </w:p>
     <w:p>
@@ -6390,15 +5796,49 @@
         </w:numPr>
       </w:pPr>
       <w:r>
-        <w:t xml:space="preserve">Tree of OpenCL / DirectX / OpenGL / </w:t>
+        <w:t>OpenGL programs</w:t>
+      </w:r>
+      <w:r>
+        <w:br/>
+      </w:r>
+      <w:proofErr w:type="gramStart"/>
+      <w:r>
+        <w:t>Each</w:t>
+      </w:r>
+      <w:proofErr w:type="gramEnd"/>
+      <w:r>
+        <w:t xml:space="preserve"> program may be a rendering pipeline program or a </w:t>
       </w:r>
       <w:proofErr w:type="spellStart"/>
       <w:r>
-        <w:t>Vulkan</w:t>
+        <w:t>compute</w:t>
       </w:r>
       <w:proofErr w:type="spellEnd"/>
       <w:r>
-        <w:t xml:space="preserve"> </w:t>
+        <w:t xml:space="preserve"> program.</w:t>
+      </w:r>
+    </w:p>
+    <w:p>
+      <w:pPr>
+        <w:pStyle w:val="ListParagraph"/>
+        <w:numPr>
+          <w:ilvl w:val="0"/>
+          <w:numId w:val="13"/>
+        </w:numPr>
+      </w:pPr>
+      <w:r>
+        <w:t>DirectX folders</w:t>
+      </w:r>
+      <w:r>
+        <w:br/>
+      </w:r>
+      <w:proofErr w:type="gramStart"/>
+      <w:r>
+        <w:t>Each</w:t>
+      </w:r>
+      <w:proofErr w:type="gramEnd"/>
+      <w:r>
+        <w:t xml:space="preserve"> folder contains DirectX </w:t>
       </w:r>
       <w:proofErr w:type="spellStart"/>
       <w:r>
@@ -6406,7 +5846,38 @@
       </w:r>
       <w:proofErr w:type="spellEnd"/>
       <w:r>
-        <w:t xml:space="preserve"> and kernel files added by the user and used while building the programs.</w:t>
+        <w:t xml:space="preserve"> files.</w:t>
+      </w:r>
+    </w:p>
+    <w:p>
+      <w:pPr>
+        <w:pStyle w:val="ListParagraph"/>
+        <w:numPr>
+          <w:ilvl w:val="0"/>
+          <w:numId w:val="13"/>
+        </w:numPr>
+      </w:pPr>
+      <w:r>
+        <w:t>OpenCL folders</w:t>
+      </w:r>
+      <w:r>
+        <w:br/>
+      </w:r>
+      <w:proofErr w:type="gramStart"/>
+      <w:r>
+        <w:t>Each</w:t>
+      </w:r>
+      <w:proofErr w:type="gramEnd"/>
+      <w:r>
+        <w:t xml:space="preserve"> folder contains OpenCL kernel source files.</w:t>
+      </w:r>
+    </w:p>
+    <w:p>
+      <w:pPr>
+        <w:ind w:left="360"/>
+      </w:pPr>
+      <w:r>
+        <w:t>The program/folder sub-trees support these operations:</w:t>
       </w:r>
     </w:p>
     <w:p>
@@ -6418,15 +5889,7 @@
         </w:numPr>
       </w:pPr>
       <w:r>
-        <w:t xml:space="preserve">Double clicking on a source file  will open the source file in </w:t>
-      </w:r>
-      <w:proofErr w:type="spellStart"/>
-      <w:r>
-        <w:t>CodeXL</w:t>
-      </w:r>
-      <w:proofErr w:type="spellEnd"/>
-      <w:r>
-        <w:t xml:space="preserve"> </w:t>
+        <w:t xml:space="preserve">Double clicking on a source file  will open the source file in CodeXL </w:t>
       </w:r>
     </w:p>
     <w:p>
@@ -6444,15 +5907,10 @@
         <w:t xml:space="preserve">results </w:t>
       </w:r>
       <w:r>
-        <w:t xml:space="preserve">will open </w:t>
-      </w:r>
-      <w:proofErr w:type="spellStart"/>
-      <w:r>
-        <w:t>open</w:t>
-      </w:r>
-      <w:proofErr w:type="spellEnd"/>
-      <w:r>
-        <w:t xml:space="preserve"> a view that will show the source and IL and/or ISA if applicable</w:t>
+        <w:t xml:space="preserve">will </w:t>
+      </w:r>
+      <w:r>
+        <w:t>open a view that will show the source and IL and/or ISA if applicable</w:t>
       </w:r>
       <w:r>
         <w:t xml:space="preserve"> for the specific device</w:t>
@@ -6470,25 +5928,11 @@
         </w:numPr>
       </w:pPr>
       <w:r>
+        <w:lastRenderedPageBreak/>
         <w:t>Double-clicking the “Statistics” and “Analysis” nodes will open the appropriate information view.</w:t>
       </w:r>
     </w:p>
     <w:p>
-      <w:pPr>
-        <w:pStyle w:val="ListParagraph"/>
-        <w:numPr>
-          <w:ilvl w:val="0"/>
-          <w:numId w:val="14"/>
-        </w:numPr>
-      </w:pPr>
-      <w:r>
-        <w:t xml:space="preserve">You can drag a source file from the tree, in order </w:t>
-      </w:r>
-      <w:r>
-        <w:t>to place it on a program.</w:t>
-      </w:r>
-    </w:p>
-    <w:p>
       <w:r>
         <w:t xml:space="preserve">The Tree also allows quick activation of the “Create new </w:t>
       </w:r>
@@ -6542,23 +5986,7 @@
           <w:rFonts w:cs="Verdana"/>
           <w:color w:val="000000"/>
         </w:rPr>
-        <w:t xml:space="preserve">tree navigation buttons are located in </w:t>
-      </w:r>
-      <w:proofErr w:type="spellStart"/>
-      <w:r>
-        <w:rPr>
-          <w:rFonts w:cs="Verdana"/>
-          <w:color w:val="000000"/>
-        </w:rPr>
-        <w:t>CodeXL</w:t>
-      </w:r>
-      <w:proofErr w:type="spellEnd"/>
-      <w:r>
-        <w:rPr>
-          <w:rFonts w:cs="Verdana"/>
-          <w:color w:val="000000"/>
-        </w:rPr>
-        <w:t xml:space="preserve"> Explorer top panel. Use these buttons to navigate to the previously viewed objects in the tree. The navigation history reset</w:t>
+        <w:t>tree navigation buttons are located in CodeXL Explorer top panel. Use these buttons to navigate to the previously viewed objects in the tree. The navigation history reset</w:t>
       </w:r>
       <w:r>
         <w:rPr>
@@ -6672,13 +6100,8 @@
       <w:pPr>
         <w:pStyle w:val="Subheader24"/>
       </w:pPr>
-      <w:proofErr w:type="spellStart"/>
-      <w:r>
-        <w:t>CodeXL</w:t>
-      </w:r>
-      <w:proofErr w:type="spellEnd"/>
-      <w:r>
-        <w:t xml:space="preserve"> Explorer context menu</w:t>
+      <w:r>
+        <w:t>CodeXL Explorer context menu</w:t>
       </w:r>
     </w:p>
     <w:p>
@@ -6819,6 +6242,7 @@
         <w:rPr>
           <w:noProof/>
         </w:rPr>
+        <w:lastRenderedPageBreak/>
         <w:drawing>
           <wp:inline distT="0" distB="0" distL="0" distR="0" wp14:anchorId="512793BA" wp14:editId="765B3756">
             <wp:extent cx="4197096" cy="1581912"/>
@@ -6959,7 +6383,7 @@
           <w:color w:val="000000"/>
         </w:rPr>
       </w:pPr>
-      <w:bookmarkStart w:id="23" w:name="OLE_LINK1"/>
+      <w:bookmarkStart w:id="22" w:name="OLE_LINK1"/>
       <w:r>
         <w:rPr>
           <w:rFonts w:cs="Verdana"/>
@@ -6979,23 +6403,7 @@
           <w:rFonts w:cs="Verdana"/>
           <w:color w:val="000000"/>
         </w:rPr>
-        <w:t xml:space="preserve">open the source file, rename it, remove it from the </w:t>
-      </w:r>
-      <w:proofErr w:type="spellStart"/>
-      <w:r>
-        <w:rPr>
-          <w:rFonts w:cs="Verdana"/>
-          <w:color w:val="000000"/>
-        </w:rPr>
-        <w:t>CodeXL</w:t>
-      </w:r>
-      <w:proofErr w:type="spellEnd"/>
-      <w:r>
-        <w:rPr>
-          <w:rFonts w:cs="Verdana"/>
-          <w:color w:val="000000"/>
-        </w:rPr>
-        <w:t xml:space="preserve"> project, and open the containing folder.</w:t>
+        <w:t>open the source file, rename it, remove it from the CodeXL project, and open the containing folder.</w:t>
       </w:r>
     </w:p>
     <w:p>
@@ -7119,7 +6527,7 @@
         </w:rPr>
       </w:pPr>
     </w:p>
-    <w:bookmarkEnd w:id="23"/>
+    <w:bookmarkEnd w:id="22"/>
     <w:p>
       <w:pPr>
         <w:pStyle w:val="ListParagraph"/>
@@ -7187,13 +6595,13 @@
       <w:pPr>
         <w:pStyle w:val="Heading3"/>
       </w:pPr>
-      <w:bookmarkStart w:id="24" w:name="_topic_GlobalSettings"/>
-      <w:bookmarkStart w:id="25" w:name="_Toc371468514"/>
+      <w:bookmarkStart w:id="23" w:name="_topic_GlobalSettings"/>
+      <w:bookmarkStart w:id="24" w:name="_Toc371468514"/>
+      <w:bookmarkEnd w:id="23"/>
+      <w:r>
+        <w:t>Global Settings</w:t>
+      </w:r>
       <w:bookmarkEnd w:id="24"/>
-      <w:r>
-        <w:t>Global Settings</w:t>
-      </w:r>
-      <w:bookmarkEnd w:id="25"/>
       <w:r>
         <w:fldChar w:fldCharType="begin"/>
       </w:r>
@@ -7241,23 +6649,7 @@
           <w:rFonts w:cs="Verdana"/>
           <w:color w:val="000000"/>
         </w:rPr>
-        <w:t xml:space="preserve"> you specify global settings for the </w:t>
-      </w:r>
-      <w:proofErr w:type="spellStart"/>
-      <w:r>
-        <w:rPr>
-          <w:rFonts w:cs="Verdana"/>
-          <w:color w:val="000000"/>
-        </w:rPr>
-        <w:t>CodeXL</w:t>
-      </w:r>
-      <w:proofErr w:type="spellEnd"/>
-      <w:r>
-        <w:rPr>
-          <w:rFonts w:cs="Verdana"/>
-          <w:color w:val="000000"/>
-        </w:rPr>
-        <w:t xml:space="preserve"> environment.</w:t>
+        <w:t xml:space="preserve"> you specify global settings for the CodeXL environment.</w:t>
       </w:r>
       <w:r>
         <w:rPr>
@@ -7297,6 +6689,7 @@
         <w:rPr>
           <w:noProof/>
         </w:rPr>
+        <w:lastRenderedPageBreak/>
         <w:drawing>
           <wp:inline distT="0" distB="0" distL="0" distR="0" wp14:anchorId="16200BA9" wp14:editId="666C11B5">
             <wp:extent cx="5797296" cy="5111496"/>
@@ -7423,23 +6816,7 @@
                 <w:rFonts w:cs="Verdana"/>
                 <w:color w:val="000000"/>
               </w:rPr>
-              <w:t xml:space="preserve"> </w:t>
-            </w:r>
-            <w:proofErr w:type="spellStart"/>
-            <w:r>
-              <w:rPr>
-                <w:rFonts w:cs="Verdana"/>
-                <w:color w:val="000000"/>
-              </w:rPr>
-              <w:t>CodeXL</w:t>
-            </w:r>
-            <w:proofErr w:type="spellEnd"/>
-            <w:r>
-              <w:rPr>
-                <w:rFonts w:cs="Verdana"/>
-                <w:color w:val="000000"/>
-              </w:rPr>
-              <w:t xml:space="preserve"> problems. There are three levels</w:t>
+              <w:t xml:space="preserve"> CodeXL problems. There are three levels</w:t>
             </w:r>
             <w:r>
               <w:rPr>
@@ -7470,23 +6847,7 @@
                 <w:rFonts w:cs="Verdana"/>
                 <w:color w:val="000000"/>
               </w:rPr>
-              <w:t xml:space="preserve">Error: Log errors that occur while running </w:t>
-            </w:r>
-            <w:proofErr w:type="spellStart"/>
-            <w:r>
-              <w:rPr>
-                <w:rFonts w:cs="Verdana"/>
-                <w:color w:val="000000"/>
-              </w:rPr>
-              <w:t>CodeXL</w:t>
-            </w:r>
-            <w:proofErr w:type="spellEnd"/>
-            <w:r>
-              <w:rPr>
-                <w:rFonts w:cs="Verdana"/>
-                <w:color w:val="000000"/>
-              </w:rPr>
-              <w:t>.</w:t>
+              <w:t>Error: Log errors that occur while running CodeXL.</w:t>
             </w:r>
             <w:r>
               <w:rPr>
@@ -7514,23 +6875,7 @@
                 <w:rFonts w:cs="Verdana"/>
                 <w:color w:val="000000"/>
               </w:rPr>
-              <w:t xml:space="preserve">Info: Log errors and </w:t>
-            </w:r>
-            <w:proofErr w:type="spellStart"/>
-            <w:r>
-              <w:rPr>
-                <w:rFonts w:cs="Verdana"/>
-                <w:color w:val="000000"/>
-              </w:rPr>
-              <w:t>CodeXL</w:t>
-            </w:r>
-            <w:proofErr w:type="spellEnd"/>
-            <w:r>
-              <w:rPr>
-                <w:rFonts w:cs="Verdana"/>
-                <w:color w:val="000000"/>
-              </w:rPr>
-              <w:t xml:space="preserve"> internal information </w:t>
+              <w:t xml:space="preserve">Info: Log errors and CodeXL internal information </w:t>
             </w:r>
             <w:r>
               <w:rPr>
@@ -7544,23 +6889,7 @@
                 <w:rFonts w:cs="Verdana"/>
                 <w:color w:val="000000"/>
               </w:rPr>
-              <w:t xml:space="preserve"> while running </w:t>
-            </w:r>
-            <w:proofErr w:type="spellStart"/>
-            <w:r>
-              <w:rPr>
-                <w:rFonts w:cs="Verdana"/>
-                <w:color w:val="000000"/>
-              </w:rPr>
-              <w:t>CodeXL</w:t>
-            </w:r>
-            <w:proofErr w:type="spellEnd"/>
-            <w:r>
-              <w:rPr>
-                <w:rFonts w:cs="Verdana"/>
-                <w:color w:val="000000"/>
-              </w:rPr>
-              <w:t xml:space="preserve"> (default level).</w:t>
+              <w:t xml:space="preserve"> while running CodeXL (default level).</w:t>
             </w:r>
           </w:p>
           <w:p>
@@ -7581,23 +6910,7 @@
                 <w:rFonts w:cs="Verdana"/>
                 <w:color w:val="000000"/>
               </w:rPr>
-              <w:t xml:space="preserve">Debug: Log </w:t>
-            </w:r>
-            <w:proofErr w:type="spellStart"/>
-            <w:r>
-              <w:rPr>
-                <w:rFonts w:cs="Verdana"/>
-                <w:color w:val="000000"/>
-              </w:rPr>
-              <w:t>CodeXL</w:t>
-            </w:r>
-            <w:proofErr w:type="spellEnd"/>
-            <w:r>
-              <w:rPr>
-                <w:rFonts w:cs="Verdana"/>
-                <w:color w:val="000000"/>
-              </w:rPr>
-              <w:t xml:space="preserve"> debugging information, errors</w:t>
+              <w:t>Debug: Log CodeXL debugging information, errors</w:t>
             </w:r>
             <w:r>
               <w:rPr>
@@ -7625,17 +6938,8 @@
                 <w:rFonts w:cs="Verdana"/>
                 <w:color w:val="000000"/>
               </w:rPr>
-              <w:t xml:space="preserve"> while running </w:t>
-            </w:r>
-            <w:proofErr w:type="spellStart"/>
-            <w:r>
-              <w:rPr>
-                <w:rFonts w:cs="Verdana"/>
-                <w:color w:val="000000"/>
-              </w:rPr>
-              <w:t>CodeXL</w:t>
-            </w:r>
-            <w:proofErr w:type="spellEnd"/>
+              <w:t xml:space="preserve"> while running CodeXL</w:t>
+            </w:r>
             <w:r>
               <w:rPr>
                 <w:rFonts w:cs="Verdana"/>
@@ -7648,39 +6952,7 @@
                 <w:rFonts w:cs="Verdana"/>
                 <w:color w:val="000000"/>
               </w:rPr>
-              <w:t xml:space="preserve"> the </w:t>
-            </w:r>
-            <w:proofErr w:type="spellStart"/>
-            <w:r>
-              <w:rPr>
-                <w:rFonts w:cs="Verdana"/>
-                <w:color w:val="000000"/>
-              </w:rPr>
-              <w:t>CodeXL</w:t>
-            </w:r>
-            <w:proofErr w:type="spellEnd"/>
-            <w:r>
-              <w:rPr>
-                <w:rFonts w:cs="Verdana"/>
-                <w:color w:val="000000"/>
-              </w:rPr>
-              <w:t xml:space="preserve"> support team to locate a problem inside </w:t>
-            </w:r>
-            <w:proofErr w:type="spellStart"/>
-            <w:r>
-              <w:rPr>
-                <w:rFonts w:cs="Verdana"/>
-                <w:color w:val="000000"/>
-              </w:rPr>
-              <w:t>CodeXL</w:t>
-            </w:r>
-            <w:proofErr w:type="spellEnd"/>
-            <w:r>
-              <w:rPr>
-                <w:rFonts w:cs="Verdana"/>
-                <w:color w:val="000000"/>
-              </w:rPr>
-              <w:t>).</w:t>
+              <w:t xml:space="preserve"> the CodeXL support team to locate a problem inside CodeXL).</w:t>
             </w:r>
           </w:p>
           <w:p>
@@ -7701,23 +6973,7 @@
                 <w:rFonts w:cs="Verdana"/>
                 <w:color w:val="000000"/>
               </w:rPr>
-              <w:t xml:space="preserve">Extensive: Log extensive </w:t>
-            </w:r>
-            <w:proofErr w:type="spellStart"/>
-            <w:r>
-              <w:rPr>
-                <w:rFonts w:cs="Verdana"/>
-                <w:color w:val="000000"/>
-              </w:rPr>
-              <w:t>CodeXL</w:t>
-            </w:r>
-            <w:proofErr w:type="spellEnd"/>
-            <w:r>
-              <w:rPr>
-                <w:rFonts w:cs="Verdana"/>
-                <w:color w:val="000000"/>
-              </w:rPr>
-              <w:t xml:space="preserve"> debugging information, errors</w:t>
+              <w:t>Extensive: Log extensive CodeXL debugging information, errors</w:t>
             </w:r>
             <w:r>
               <w:rPr>
@@ -7745,17 +7001,8 @@
                 <w:rFonts w:cs="Verdana"/>
                 <w:color w:val="000000"/>
               </w:rPr>
-              <w:t xml:space="preserve"> while running </w:t>
-            </w:r>
-            <w:proofErr w:type="spellStart"/>
-            <w:r>
-              <w:rPr>
-                <w:rFonts w:cs="Verdana"/>
-                <w:color w:val="000000"/>
-              </w:rPr>
-              <w:t>CodeXL</w:t>
-            </w:r>
-            <w:proofErr w:type="spellEnd"/>
+              <w:t xml:space="preserve"> while running CodeXL</w:t>
+            </w:r>
             <w:r>
               <w:rPr>
                 <w:rFonts w:cs="Verdana"/>
@@ -7768,39 +7015,7 @@
                 <w:rFonts w:cs="Verdana"/>
                 <w:color w:val="000000"/>
               </w:rPr>
-              <w:t xml:space="preserve"> the </w:t>
-            </w:r>
-            <w:proofErr w:type="spellStart"/>
-            <w:r>
-              <w:rPr>
-                <w:rFonts w:cs="Verdana"/>
-                <w:color w:val="000000"/>
-              </w:rPr>
-              <w:t>CodeXL</w:t>
-            </w:r>
-            <w:proofErr w:type="spellEnd"/>
-            <w:r>
-              <w:rPr>
-                <w:rFonts w:cs="Verdana"/>
-                <w:color w:val="000000"/>
-              </w:rPr>
-              <w:t xml:space="preserve"> support team to locate a problem inside </w:t>
-            </w:r>
-            <w:proofErr w:type="spellStart"/>
-            <w:r>
-              <w:rPr>
-                <w:rFonts w:cs="Verdana"/>
-                <w:color w:val="000000"/>
-              </w:rPr>
-              <w:t>CodeXL</w:t>
-            </w:r>
-            <w:proofErr w:type="spellEnd"/>
-            <w:r>
-              <w:rPr>
-                <w:rFonts w:cs="Verdana"/>
-                <w:color w:val="000000"/>
-              </w:rPr>
-              <w:t>).</w:t>
+              <w:t xml:space="preserve"> the CodeXL support team to locate a problem inside CodeXL).</w:t>
             </w:r>
           </w:p>
         </w:tc>
@@ -7905,23 +7120,7 @@
                 <w:rFonts w:cs="Verdana"/>
                 <w:color w:val="000000"/>
               </w:rPr>
-              <w:t xml:space="preserve">nternet through an HTTP proxy. If you are experiencing problems with </w:t>
-            </w:r>
-            <w:proofErr w:type="spellStart"/>
-            <w:r>
-              <w:rPr>
-                <w:rFonts w:cs="Verdana"/>
-                <w:color w:val="000000"/>
-              </w:rPr>
-              <w:t>CodeXL's</w:t>
-            </w:r>
-            <w:proofErr w:type="spellEnd"/>
-            <w:r>
-              <w:rPr>
-                <w:rFonts w:cs="Verdana"/>
-                <w:color w:val="000000"/>
-              </w:rPr>
-              <w:t xml:space="preserve"> online features (check for updates and send error report), changing the proxy settings might be the solution.</w:t>
+              <w:t>nternet through an HTTP proxy. If you are experiencing problems with CodeXL's online features (check for updates and send error report), changing the proxy settings might be the solution.</w:t>
             </w:r>
           </w:p>
         </w:tc>
@@ -7956,23 +7155,7 @@
                 <w:rFonts w:cs="Verdana"/>
                 <w:color w:val="000000"/>
               </w:rPr>
-              <w:t xml:space="preserve">If you are using a proxy server, please input its information here. The server name could be a DNS address or an IP address. If you are unsure of what your HTTP proxy server or port are, contact your network administrator or copy the settings from your web browser. </w:t>
-            </w:r>
-            <w:proofErr w:type="spellStart"/>
-            <w:r>
-              <w:rPr>
-                <w:rFonts w:cs="Verdana"/>
-                <w:color w:val="000000"/>
-              </w:rPr>
-              <w:t>CodeXL</w:t>
-            </w:r>
-            <w:proofErr w:type="spellEnd"/>
-            <w:r>
-              <w:rPr>
-                <w:rFonts w:cs="Verdana"/>
-                <w:color w:val="000000"/>
-              </w:rPr>
-              <w:t xml:space="preserve"> does not currently support the HTTP_PROXY environment variable.</w:t>
+              <w:t>If you are using a proxy server, please input its information here. The server name could be a DNS address or an IP address. If you are unsure of what your HTTP proxy server or port are, contact your network administrator or copy the settings from your web browser. CodeXL does not currently support the HTTP_PROXY environment variable.</w:t>
             </w:r>
           </w:p>
         </w:tc>
@@ -8249,13 +7432,13 @@
       <w:pPr>
         <w:pStyle w:val="Heading3"/>
       </w:pPr>
-      <w:bookmarkStart w:id="26" w:name="_topic_SystemInformationDialog"/>
-      <w:bookmarkStart w:id="27" w:name="_Toc371468515"/>
+      <w:bookmarkStart w:id="25" w:name="_topic_SystemInformationDialog"/>
+      <w:bookmarkStart w:id="26" w:name="_Toc371468515"/>
+      <w:bookmarkEnd w:id="25"/>
+      <w:r>
+        <w:t>System Information Dialog</w:t>
+      </w:r>
       <w:bookmarkEnd w:id="26"/>
-      <w:r>
-        <w:t>System Information Dialog</w:t>
-      </w:r>
-      <w:bookmarkEnd w:id="27"/>
       <w:r>
         <w:fldChar w:fldCharType="begin"/>
       </w:r>
@@ -8826,8 +8009,8 @@
           <w:lang w:eastAsia="zh-CN"/>
         </w:rPr>
       </w:pPr>
-      <w:bookmarkStart w:id="28" w:name="_topic_GPUDebugger"/>
-      <w:bookmarkEnd w:id="28"/>
+      <w:bookmarkStart w:id="27" w:name="_topic_GPUDebugger"/>
+      <w:bookmarkEnd w:id="27"/>
       <w:r>
         <w:rPr>
           <w:noProof/>
@@ -8893,6 +8076,7 @@
         <w:rPr>
           <w:noProof/>
         </w:rPr>
+        <w:lastRenderedPageBreak/>
         <w:drawing>
           <wp:inline distT="0" distB="0" distL="0" distR="0" wp14:anchorId="0EC610FF" wp14:editId="5F86BF0E">
             <wp:extent cx="6876288" cy="3730752"/>
@@ -8947,15 +8131,10 @@
       <w:pPr>
         <w:pStyle w:val="Heading3"/>
       </w:pPr>
-      <w:bookmarkStart w:id="29" w:name="_CodeXL_Search_Toolbar"/>
-      <w:bookmarkEnd w:id="29"/>
-      <w:proofErr w:type="spellStart"/>
-      <w:r>
-        <w:t>CodeXL</w:t>
-      </w:r>
-      <w:proofErr w:type="spellEnd"/>
-      <w:r>
-        <w:t xml:space="preserve"> Search Toolbar</w:t>
+      <w:bookmarkStart w:id="28" w:name="_CodeXL_Search_Toolbar"/>
+      <w:bookmarkEnd w:id="28"/>
+      <w:r>
+        <w:t>CodeXL Search Toolbar</w:t>
       </w:r>
     </w:p>
     <w:p>
@@ -9089,15 +8268,17 @@
           <w:lang w:eastAsia="zh-CN"/>
         </w:rPr>
       </w:pPr>
+      <w:bookmarkStart w:id="29" w:name="_GoBack"/>
       <w:r>
         <w:rPr>
           <w:noProof/>
         </w:rPr>
+        <w:lastRenderedPageBreak/>
         <w:drawing>
-          <wp:inline distT="0" distB="0" distL="0" distR="0" wp14:anchorId="4F5C73AC" wp14:editId="28CE636E">
-            <wp:extent cx="12060936" cy="7552944"/>
-            <wp:effectExtent l="38100" t="38100" r="93345" b="86360"/>
-            <wp:docPr id="12" name="Picture 12"/>
+          <wp:inline distT="0" distB="0" distL="0" distR="0">
+            <wp:extent cx="10876190" cy="8485714"/>
+            <wp:effectExtent l="0" t="0" r="1905" b="0"/>
+            <wp:docPr id="8" name="Picture 8"/>
             <wp:cNvGraphicFramePr>
               <a:graphicFrameLocks xmlns:a="http://schemas.openxmlformats.org/drawingml/2006/main" noChangeAspect="1"/>
             </wp:cNvGraphicFramePr>
@@ -9105,7 +8286,7 @@
               <a:graphicData uri="http://schemas.openxmlformats.org/drawingml/2006/picture">
                 <pic:pic xmlns:pic="http://schemas.openxmlformats.org/drawingml/2006/picture">
                   <pic:nvPicPr>
-                    <pic:cNvPr id="0" name="Search_toolbar.PNG"/>
+                    <pic:cNvPr id="8" name="CodeXL_2_2_Search_Toolbar.PNG"/>
                     <pic:cNvPicPr/>
                   </pic:nvPicPr>
                   <pic:blipFill>
@@ -9123,18 +8304,11 @@
                   <pic:spPr>
                     <a:xfrm>
                       <a:off x="0" y="0"/>
-                      <a:ext cx="12060936" cy="7552944"/>
+                      <a:ext cx="10876190" cy="8485714"/>
                     </a:xfrm>
                     <a:prstGeom prst="rect">
                       <a:avLst/>
                     </a:prstGeom>
-                    <a:effectLst>
-                      <a:outerShdw blurRad="50800" dist="38100" dir="2700000" algn="tl" rotWithShape="0">
-                        <a:prstClr val="black">
-                          <a:alpha val="40000"/>
-                        </a:prstClr>
-                      </a:outerShdw>
-                    </a:effectLst>
                   </pic:spPr>
                 </pic:pic>
               </a:graphicData>
@@ -9142,6 +8316,7 @@
           </wp:inline>
         </w:drawing>
       </w:r>
+      <w:bookmarkEnd w:id="29"/>
     </w:p>
     <w:p>
       <w:pPr>
@@ -11625,7 +10800,7 @@
 </file>
 
 <file path=customXml/itemProps1.xml><?xml version="1.0" encoding="utf-8"?>
-<ds:datastoreItem xmlns:ds="http://schemas.openxmlformats.org/officeDocument/2006/customXml" ds:itemID="{1A7F0A54-80F7-40B4-8B8F-72B446F68575}">
+<ds:datastoreItem xmlns:ds="http://schemas.openxmlformats.org/officeDocument/2006/customXml" ds:itemID="{FC99D596-BADE-43CE-9CED-57A11CFEB768}">
   <ds:schemaRefs>
     <ds:schemaRef ds:uri="http://schemas.openxmlformats.org/officeDocument/2006/bibliography"/>
   </ds:schemaRefs>

</xml_diff>

<commit_message>
minor documentation updates in response to Jira ticket - CODEXL-3931
</commit_message>
<xml_diff>
--- a/CodeXL/Help/CodeXL User Guide/General GUI Controls.docx
+++ b/CodeXL/Help/CodeXL User Guide/General GUI Controls.docx
@@ -1,6 +1,6 @@
 
 <file path=word/document.xml><?xml version="1.0" encoding="utf-8"?>
-<w:document xmlns:wpc="http://schemas.microsoft.com/office/word/2010/wordprocessingCanvas" xmlns:mc="http://schemas.openxmlformats.org/markup-compatibility/2006" xmlns:o="urn:schemas-microsoft-com:office:office" xmlns:r="http://schemas.openxmlformats.org/officeDocument/2006/relationships" xmlns:m="http://schemas.openxmlformats.org/officeDocument/2006/math" xmlns:v="urn:schemas-microsoft-com:vml" xmlns:wp14="http://schemas.microsoft.com/office/word/2010/wordprocessingDrawing" xmlns:wp="http://schemas.openxmlformats.org/drawingml/2006/wordprocessingDrawing" xmlns:w10="urn:schemas-microsoft-com:office:word" xmlns:w="http://schemas.openxmlformats.org/wordprocessingml/2006/main" xmlns:w14="http://schemas.microsoft.com/office/word/2010/wordml" xmlns:w15="http://schemas.microsoft.com/office/word/2012/wordml" xmlns:wpg="http://schemas.microsoft.com/office/word/2010/wordprocessingGroup" xmlns:wpi="http://schemas.microsoft.com/office/word/2010/wordprocessingInk" xmlns:wne="http://schemas.microsoft.com/office/word/2006/wordml" xmlns:wps="http://schemas.microsoft.com/office/word/2010/wordprocessingShape" mc:Ignorable="w14 w15 wp14">
+<w:document xmlns:wpc="http://schemas.microsoft.com/office/word/2010/wordprocessingCanvas" xmlns:mo="http://schemas.microsoft.com/office/mac/office/2008/main" xmlns:mc="http://schemas.openxmlformats.org/markup-compatibility/2006" xmlns:mv="urn:schemas-microsoft-com:mac:vml" xmlns:o="urn:schemas-microsoft-com:office:office" xmlns:r="http://schemas.openxmlformats.org/officeDocument/2006/relationships" xmlns:m="http://schemas.openxmlformats.org/officeDocument/2006/math" xmlns:v="urn:schemas-microsoft-com:vml" xmlns:wp14="http://schemas.microsoft.com/office/word/2010/wordprocessingDrawing" xmlns:wp="http://schemas.openxmlformats.org/drawingml/2006/wordprocessingDrawing" xmlns:w10="urn:schemas-microsoft-com:office:word" xmlns:w="http://schemas.openxmlformats.org/wordprocessingml/2006/main" xmlns:w14="http://schemas.microsoft.com/office/word/2010/wordml" xmlns:w15="http://schemas.microsoft.com/office/word/2012/wordml" xmlns:wpg="http://schemas.microsoft.com/office/word/2010/wordprocessingGroup" xmlns:wpi="http://schemas.microsoft.com/office/word/2010/wordprocessingInk" xmlns:wne="http://schemas.microsoft.com/office/word/2006/wordml" xmlns:wps="http://schemas.microsoft.com/office/word/2010/wordprocessingShape" mc:Ignorable="w14 w15 wp14">
   <w:body>
     <w:p>
       <w:pPr>
@@ -122,6 +122,7 @@
         </w:rPr>
         <w:fldChar w:fldCharType="separate"/>
       </w:r>
+      <w:proofErr w:type="spellStart"/>
       <w:r>
         <w:rPr>
           <w:rFonts w:cs="Verdana"/>
@@ -129,7 +130,17 @@
           <w:bCs/>
           <w:color w:val="3D578C"/>
         </w:rPr>
-        <w:t>CodeXL Welcome Page</w:t>
+        <w:t>CodeXL</w:t>
+      </w:r>
+      <w:proofErr w:type="spellEnd"/>
+      <w:r>
+        <w:rPr>
+          <w:rFonts w:cs="Verdana"/>
+          <w:b/>
+          <w:bCs/>
+          <w:color w:val="3D578C"/>
+        </w:rPr>
+        <w:t xml:space="preserve"> Welcome Page</w:t>
       </w:r>
       <w:r>
         <w:rPr>
@@ -740,10 +751,11 @@
       <w:r>
         <w:rPr>
           <w:noProof/>
+          <w:lang w:bidi="ar-SA"/>
         </w:rPr>
         <w:lastRenderedPageBreak/>
         <w:drawing>
-          <wp:inline distT="0" distB="0" distL="0" distR="0" wp14:anchorId="5E6311BB" wp14:editId="19AC0E20">
+          <wp:inline distT="0" distB="0" distL="0" distR="0" wp14:anchorId="4CDA4377" wp14:editId="6C5AFEE0">
             <wp:extent cx="10954512" cy="7205472"/>
             <wp:effectExtent l="38100" t="38100" r="94615" b="90805"/>
             <wp:docPr id="1" name="Picture 1"/>
@@ -887,9 +899,10 @@
       <w:r>
         <w:rPr>
           <w:noProof/>
+          <w:lang w:bidi="ar-SA"/>
         </w:rPr>
         <w:drawing>
-          <wp:inline distT="0" distB="0" distL="0" distR="0" wp14:anchorId="78A69745" wp14:editId="2A06345E">
+          <wp:inline distT="0" distB="0" distL="0" distR="0" wp14:anchorId="79F0BE9F" wp14:editId="23CDE5A8">
             <wp:extent cx="2203704" cy="246888"/>
             <wp:effectExtent l="38100" t="38100" r="82550" b="96520"/>
             <wp:docPr id="6" name="Picture 6"/>
@@ -946,10 +959,11 @@
       <w:r>
         <w:rPr>
           <w:noProof/>
+          <w:lang w:bidi="ar-SA"/>
         </w:rPr>
         <w:lastRenderedPageBreak/>
         <w:drawing>
-          <wp:inline distT="0" distB="0" distL="0" distR="0" wp14:anchorId="4B13CF31" wp14:editId="52006ADC">
+          <wp:inline distT="0" distB="0" distL="0" distR="0" wp14:anchorId="2CF0164E" wp14:editId="119471A0">
             <wp:extent cx="7077456" cy="6035040"/>
             <wp:effectExtent l="38100" t="38100" r="104775" b="99060"/>
             <wp:docPr id="15" name="Picture 15"/>
@@ -1427,9 +1441,10 @@
       <w:r>
         <w:rPr>
           <w:noProof/>
+          <w:lang w:bidi="ar-SA"/>
         </w:rPr>
         <w:drawing>
-          <wp:inline distT="0" distB="0" distL="0" distR="0">
+          <wp:inline distT="0" distB="0" distL="0" distR="0" wp14:anchorId="06D7BEF3" wp14:editId="1DC5301E">
             <wp:extent cx="9544050" cy="7200900"/>
             <wp:effectExtent l="0" t="0" r="0" b="0"/>
             <wp:docPr id="4" name="Picture 4"/>
@@ -2163,10 +2178,11 @@
       <w:r>
         <w:rPr>
           <w:noProof/>
+          <w:lang w:bidi="ar-SA"/>
         </w:rPr>
         <w:lastRenderedPageBreak/>
         <w:drawing>
-          <wp:inline distT="0" distB="0" distL="0" distR="0" wp14:anchorId="458DD02D" wp14:editId="1C11FB8E">
+          <wp:inline distT="0" distB="0" distL="0" distR="0" wp14:anchorId="30D3BF73" wp14:editId="46645C5E">
             <wp:extent cx="12277725" cy="8020050"/>
             <wp:effectExtent l="0" t="0" r="9525" b="0"/>
             <wp:docPr id="5" name="Picture 5"/>
@@ -2239,9 +2255,10 @@
           <w:rFonts w:cs="Verdana"/>
           <w:noProof/>
           <w:color w:val="000000"/>
+          <w:lang w:bidi="ar-SA"/>
         </w:rPr>
         <w:drawing>
-          <wp:inline distT="0" distB="0" distL="0" distR="0" wp14:anchorId="16414212" wp14:editId="60906914">
+          <wp:inline distT="0" distB="0" distL="0" distR="0" wp14:anchorId="133867D4" wp14:editId="75F3F625">
             <wp:extent cx="6766560" cy="256032"/>
             <wp:effectExtent l="38100" t="38100" r="91440" b="86995"/>
             <wp:docPr id="19" name="Picture 19"/>
@@ -2334,9 +2351,10 @@
             <w:r>
               <w:rPr>
                 <w:noProof/>
+                <w:lang w:bidi="ar-SA"/>
               </w:rPr>
               <w:drawing>
-                <wp:inline distT="0" distB="0" distL="0" distR="0" wp14:anchorId="5F74C988" wp14:editId="6BE04E26">
+                <wp:inline distT="0" distB="0" distL="0" distR="0" wp14:anchorId="2B36EA3F" wp14:editId="74C52FA7">
                   <wp:extent cx="238158" cy="219106"/>
                   <wp:effectExtent l="0" t="0" r="0" b="9525"/>
                   <wp:docPr id="21" name="Picture 21"/>
@@ -2421,9 +2439,10 @@
             <w:r>
               <w:rPr>
                 <w:noProof/>
+                <w:lang w:bidi="ar-SA"/>
               </w:rPr>
               <w:drawing>
-                <wp:inline distT="0" distB="0" distL="0" distR="0" wp14:anchorId="683BD4F0" wp14:editId="6071DF7F">
+                <wp:inline distT="0" distB="0" distL="0" distR="0" wp14:anchorId="4BC1FF6C" wp14:editId="6C709F7C">
                   <wp:extent cx="333422" cy="200053"/>
                   <wp:effectExtent l="0" t="0" r="9525" b="9525"/>
                   <wp:docPr id="25" name="Picture 25"/>
@@ -2484,23 +2503,7 @@
                 <w:color w:val="000000"/>
               </w:rPr>
               <w:lastRenderedPageBreak/>
-              <w:t xml:space="preserve">the various </w:t>
-            </w:r>
-            <w:proofErr w:type="gramStart"/>
-            <w:r>
-              <w:rPr>
-                <w:rFonts w:cs="Verdana"/>
-                <w:color w:val="000000"/>
-              </w:rPr>
-              <w:t>profile</w:t>
-            </w:r>
-            <w:proofErr w:type="gramEnd"/>
-            <w:r>
-              <w:rPr>
-                <w:rFonts w:cs="Verdana"/>
-                <w:color w:val="000000"/>
-              </w:rPr>
-              <w:t xml:space="preserve"> modes.</w:t>
+              <w:t>the various profile modes.</w:t>
             </w:r>
           </w:p>
         </w:tc>
@@ -2532,9 +2535,10 @@
             <w:r>
               <w:rPr>
                 <w:noProof/>
+                <w:lang w:bidi="ar-SA"/>
               </w:rPr>
               <w:drawing>
-                <wp:inline distT="0" distB="0" distL="0" distR="0" wp14:anchorId="3EF521F6" wp14:editId="6C2C57C2">
+                <wp:inline distT="0" distB="0" distL="0" distR="0" wp14:anchorId="37A33C4D" wp14:editId="0C4D3150">
                   <wp:extent cx="219106" cy="200053"/>
                   <wp:effectExtent l="0" t="0" r="9525" b="9525"/>
                   <wp:docPr id="26" name="Picture 26"/>
@@ -2629,9 +2633,10 @@
                 <w:bCs/>
                 <w:noProof/>
                 <w:color w:val="000000"/>
+                <w:lang w:bidi="ar-SA"/>
               </w:rPr>
               <w:drawing>
-                <wp:inline distT="0" distB="0" distL="0" distR="0" wp14:anchorId="0A401781" wp14:editId="0B67B5AE">
+                <wp:inline distT="0" distB="0" distL="0" distR="0" wp14:anchorId="08698DA7" wp14:editId="546BED00">
                   <wp:extent cx="219106" cy="200053"/>
                   <wp:effectExtent l="0" t="0" r="9525" b="9525"/>
                   <wp:docPr id="27" name="Picture 27"/>
@@ -2736,9 +2741,10 @@
             <w:r>
               <w:rPr>
                 <w:noProof/>
+                <w:lang w:bidi="ar-SA"/>
               </w:rPr>
               <w:drawing>
-                <wp:inline distT="0" distB="0" distL="0" distR="0" wp14:anchorId="57CE4FF2" wp14:editId="3E70859A">
+                <wp:inline distT="0" distB="0" distL="0" distR="0" wp14:anchorId="4B6FEEB8" wp14:editId="2025DAE4">
                   <wp:extent cx="1319571" cy="252095"/>
                   <wp:effectExtent l="0" t="0" r="0" b="0"/>
                   <wp:docPr id="7" name="Picture 7"/>
@@ -2816,9 +2822,10 @@
             <w:r>
               <w:rPr>
                 <w:noProof/>
+                <w:lang w:bidi="ar-SA"/>
               </w:rPr>
               <w:drawing>
-                <wp:inline distT="0" distB="0" distL="0" distR="0" wp14:anchorId="2F4AFA2F" wp14:editId="48F3DC5F">
+                <wp:inline distT="0" distB="0" distL="0" distR="0" wp14:anchorId="674B32B2" wp14:editId="4AE4B6A6">
                   <wp:extent cx="419158" cy="219106"/>
                   <wp:effectExtent l="0" t="0" r="0" b="9525"/>
                   <wp:docPr id="29" name="Picture 29"/>
@@ -2900,9 +2907,10 @@
                 <w:bCs/>
                 <w:noProof/>
                 <w:color w:val="000000"/>
+                <w:lang w:bidi="ar-SA"/>
               </w:rPr>
               <w:drawing>
-                <wp:inline distT="0" distB="0" distL="0" distR="0" wp14:anchorId="460A5DDD" wp14:editId="4347B42E">
+                <wp:inline distT="0" distB="0" distL="0" distR="0" wp14:anchorId="433FCBEE" wp14:editId="017F4A33">
                   <wp:extent cx="971686" cy="219106"/>
                   <wp:effectExtent l="0" t="0" r="0" b="9525"/>
                   <wp:docPr id="34" name="Picture 34"/>
@@ -3028,9 +3036,10 @@
             <w:r>
               <w:rPr>
                 <w:noProof/>
+                <w:lang w:bidi="ar-SA"/>
               </w:rPr>
               <w:drawing>
-                <wp:inline distT="0" distB="0" distL="0" distR="0" wp14:anchorId="3F6A9538" wp14:editId="3B86E6D0">
+                <wp:inline distT="0" distB="0" distL="0" distR="0" wp14:anchorId="0B4E26C0" wp14:editId="50314B46">
                   <wp:extent cx="219106" cy="219106"/>
                   <wp:effectExtent l="0" t="0" r="9525" b="9525"/>
                   <wp:docPr id="38" name="Picture 38"/>
@@ -3108,9 +3117,10 @@
             <w:r>
               <w:rPr>
                 <w:noProof/>
+                <w:lang w:bidi="ar-SA"/>
               </w:rPr>
               <w:drawing>
-                <wp:inline distT="0" distB="0" distL="0" distR="0" wp14:anchorId="39E1749E" wp14:editId="4FE59465">
+                <wp:inline distT="0" distB="0" distL="0" distR="0" wp14:anchorId="0E219243" wp14:editId="38F4DD9F">
                   <wp:extent cx="209579" cy="219106"/>
                   <wp:effectExtent l="0" t="0" r="0" b="9525"/>
                   <wp:docPr id="39" name="Picture 39"/>
@@ -3202,9 +3212,10 @@
             <w:r>
               <w:rPr>
                 <w:noProof/>
+                <w:lang w:bidi="ar-SA"/>
               </w:rPr>
               <w:drawing>
-                <wp:inline distT="0" distB="0" distL="0" distR="0" wp14:anchorId="722658AD" wp14:editId="54630D44">
+                <wp:inline distT="0" distB="0" distL="0" distR="0" wp14:anchorId="24E6E8F7" wp14:editId="49841B27">
                   <wp:extent cx="228632" cy="209579"/>
                   <wp:effectExtent l="0" t="0" r="0" b="0"/>
                   <wp:docPr id="40" name="Picture 40"/>
@@ -3288,9 +3299,10 @@
             <w:r>
               <w:rPr>
                 <w:noProof/>
+                <w:lang w:bidi="ar-SA"/>
               </w:rPr>
               <w:drawing>
-                <wp:inline distT="0" distB="0" distL="0" distR="0" wp14:anchorId="66A348CE" wp14:editId="547CFE72">
+                <wp:inline distT="0" distB="0" distL="0" distR="0" wp14:anchorId="6C1295AF" wp14:editId="200557B5">
                   <wp:extent cx="209579" cy="228632"/>
                   <wp:effectExtent l="0" t="0" r="0" b="0"/>
                   <wp:docPr id="42" name="Picture 42"/>
@@ -3392,9 +3404,10 @@
                 <w:bCs/>
                 <w:noProof/>
                 <w:color w:val="000000"/>
+                <w:lang w:bidi="ar-SA"/>
               </w:rPr>
               <w:drawing>
-                <wp:inline distT="0" distB="0" distL="0" distR="0" wp14:anchorId="718BD70C" wp14:editId="765E9875">
+                <wp:inline distT="0" distB="0" distL="0" distR="0" wp14:anchorId="08027B6C" wp14:editId="62458858">
                   <wp:extent cx="219106" cy="219106"/>
                   <wp:effectExtent l="0" t="0" r="9525" b="9525"/>
                   <wp:docPr id="43" name="Picture 43"/>
@@ -3492,9 +3505,10 @@
             <w:r>
               <w:rPr>
                 <w:noProof/>
+                <w:lang w:bidi="ar-SA"/>
               </w:rPr>
               <w:drawing>
-                <wp:inline distT="0" distB="0" distL="0" distR="0" wp14:anchorId="1B3C946F" wp14:editId="699944F5">
+                <wp:inline distT="0" distB="0" distL="0" distR="0" wp14:anchorId="208C74F5" wp14:editId="476F9E70">
                   <wp:extent cx="219106" cy="219106"/>
                   <wp:effectExtent l="0" t="0" r="9525" b="9525"/>
                   <wp:docPr id="44" name="Picture 44"/>
@@ -3599,9 +3613,10 @@
             <w:r>
               <w:rPr>
                 <w:noProof/>
+                <w:lang w:bidi="ar-SA"/>
               </w:rPr>
               <w:drawing>
-                <wp:inline distT="0" distB="0" distL="0" distR="0" wp14:anchorId="361290DF" wp14:editId="13C4FE09">
+                <wp:inline distT="0" distB="0" distL="0" distR="0" wp14:anchorId="201E1AD0" wp14:editId="3DF75529">
                   <wp:extent cx="219106" cy="219106"/>
                   <wp:effectExtent l="0" t="0" r="9525" b="9525"/>
                   <wp:docPr id="45" name="Picture 45"/>
@@ -3697,9 +3712,10 @@
                 <w:bCs/>
                 <w:noProof/>
                 <w:color w:val="000000"/>
+                <w:lang w:bidi="ar-SA"/>
               </w:rPr>
               <w:drawing>
-                <wp:inline distT="0" distB="0" distL="0" distR="0" wp14:anchorId="53B3800D" wp14:editId="28444BD0">
+                <wp:inline distT="0" distB="0" distL="0" distR="0" wp14:anchorId="548AD731" wp14:editId="6D6E4FB6">
                   <wp:extent cx="142933" cy="152462"/>
                   <wp:effectExtent l="19050" t="0" r="9467" b="0"/>
                   <wp:docPr id="226" name="Picture 226"/>
@@ -3797,9 +3813,10 @@
             <w:r>
               <w:rPr>
                 <w:noProof/>
+                <w:lang w:bidi="ar-SA"/>
               </w:rPr>
               <w:drawing>
-                <wp:inline distT="0" distB="0" distL="0" distR="0" wp14:anchorId="39ABC92E" wp14:editId="1ABE4DDC">
+                <wp:inline distT="0" distB="0" distL="0" distR="0" wp14:anchorId="3BF4DBF3" wp14:editId="3BA6C33B">
                   <wp:extent cx="219106" cy="219106"/>
                   <wp:effectExtent l="0" t="0" r="9525" b="9525"/>
                   <wp:docPr id="47" name="Picture 47"/>
@@ -3905,9 +3922,10 @@
             <w:r>
               <w:rPr>
                 <w:noProof/>
+                <w:lang w:bidi="ar-SA"/>
               </w:rPr>
               <w:drawing>
-                <wp:inline distT="0" distB="0" distL="0" distR="0" wp14:anchorId="46A072B3" wp14:editId="7E5533FC">
+                <wp:inline distT="0" distB="0" distL="0" distR="0" wp14:anchorId="079C92FE" wp14:editId="1CBFC49C">
                   <wp:extent cx="219106" cy="219106"/>
                   <wp:effectExtent l="0" t="0" r="9525" b="9525"/>
                   <wp:docPr id="48" name="Picture 48"/>
@@ -4001,9 +4019,10 @@
             <w:r>
               <w:rPr>
                 <w:noProof/>
+                <w:lang w:bidi="ar-SA"/>
               </w:rPr>
               <w:drawing>
-                <wp:inline distT="0" distB="0" distL="0" distR="0" wp14:anchorId="1C8319C6" wp14:editId="674175E8">
+                <wp:inline distT="0" distB="0" distL="0" distR="0" wp14:anchorId="03E66034" wp14:editId="380561F7">
                   <wp:extent cx="219106" cy="219106"/>
                   <wp:effectExtent l="0" t="0" r="9525" b="9525"/>
                   <wp:docPr id="49" name="Picture 49"/>
@@ -4101,9 +4120,10 @@
             <w:r>
               <w:rPr>
                 <w:noProof/>
+                <w:lang w:bidi="ar-SA"/>
               </w:rPr>
               <w:drawing>
-                <wp:inline distT="0" distB="0" distL="0" distR="0" wp14:anchorId="5E55F96A" wp14:editId="3B94BC1C">
+                <wp:inline distT="0" distB="0" distL="0" distR="0" wp14:anchorId="418C079D" wp14:editId="340CE56E">
                   <wp:extent cx="219106" cy="219106"/>
                   <wp:effectExtent l="0" t="0" r="9525" b="9525"/>
                   <wp:docPr id="50" name="Picture 50"/>
@@ -4199,9 +4219,10 @@
                 <w:bCs/>
                 <w:noProof/>
                 <w:color w:val="000000"/>
+                <w:lang w:bidi="ar-SA"/>
               </w:rPr>
               <w:drawing>
-                <wp:inline distT="0" distB="0" distL="0" distR="0" wp14:anchorId="26D2625F" wp14:editId="6E1A21FC">
+                <wp:inline distT="0" distB="0" distL="0" distR="0" wp14:anchorId="6DCA8D2B" wp14:editId="0E968D28">
                   <wp:extent cx="219106" cy="219106"/>
                   <wp:effectExtent l="0" t="0" r="9525" b="9525"/>
                   <wp:docPr id="51" name="Picture 51"/>
@@ -4473,9 +4494,10 @@
           <w:rFonts w:cs="Verdana"/>
           <w:noProof/>
           <w:color w:val="000000"/>
+          <w:lang w:bidi="ar-SA"/>
         </w:rPr>
         <w:drawing>
-          <wp:inline distT="0" distB="0" distL="0" distR="0">
+          <wp:inline distT="0" distB="0" distL="0" distR="0" wp14:anchorId="40B1E59D" wp14:editId="03C286B7">
             <wp:extent cx="3781425" cy="2200275"/>
             <wp:effectExtent l="0" t="0" r="9525" b="9525"/>
             <wp:docPr id="2" name="Picture 2"/>
@@ -4746,9 +4768,10 @@
           <w:rFonts w:cs="Verdana"/>
           <w:noProof/>
           <w:color w:val="000000"/>
+          <w:lang w:bidi="ar-SA"/>
         </w:rPr>
         <w:drawing>
-          <wp:inline distT="0" distB="0" distL="0" distR="0" wp14:anchorId="58E68A56" wp14:editId="1F55EBF9">
+          <wp:inline distT="0" distB="0" distL="0" distR="0" wp14:anchorId="58B6C351" wp14:editId="766FD409">
             <wp:extent cx="3785616" cy="4480560"/>
             <wp:effectExtent l="38100" t="38100" r="100965" b="91440"/>
             <wp:docPr id="32" name="Picture 32"/>
@@ -4896,10 +4919,11 @@
           <w:rFonts w:cs="Verdana"/>
           <w:noProof/>
           <w:color w:val="000000"/>
+          <w:lang w:bidi="ar-SA"/>
         </w:rPr>
         <w:lastRenderedPageBreak/>
         <w:drawing>
-          <wp:inline distT="0" distB="0" distL="0" distR="0">
+          <wp:inline distT="0" distB="0" distL="0" distR="0" wp14:anchorId="3B2666C3" wp14:editId="4B412CAB">
             <wp:extent cx="4762500" cy="2867025"/>
             <wp:effectExtent l="0" t="0" r="0" b="9525"/>
             <wp:docPr id="3" name="Picture 3"/>
@@ -5183,9 +5207,10 @@
           <w:rFonts w:cs="Verdana"/>
           <w:noProof/>
           <w:color w:val="000000"/>
+          <w:lang w:bidi="ar-SA"/>
         </w:rPr>
         <w:drawing>
-          <wp:inline distT="0" distB="0" distL="0" distR="0" wp14:anchorId="1AB7E1E4" wp14:editId="1B619550">
+          <wp:inline distT="0" distB="0" distL="0" distR="0" wp14:anchorId="1E5B7031" wp14:editId="34EBDA00">
             <wp:extent cx="2706624" cy="4681728"/>
             <wp:effectExtent l="38100" t="38100" r="93980" b="100330"/>
             <wp:docPr id="35" name="Picture 35"/>
@@ -5465,9 +5490,10 @@
           <w:rFonts w:cs="Verdana"/>
           <w:noProof/>
           <w:color w:val="000000"/>
+          <w:lang w:bidi="ar-SA"/>
         </w:rPr>
         <w:drawing>
-          <wp:inline distT="0" distB="0" distL="0" distR="0" wp14:anchorId="09A9DB5C" wp14:editId="5450FBDD">
+          <wp:inline distT="0" distB="0" distL="0" distR="0" wp14:anchorId="5716EF71" wp14:editId="25EC99CB">
             <wp:extent cx="2706624" cy="3456432"/>
             <wp:effectExtent l="38100" t="38100" r="93980" b="86995"/>
             <wp:docPr id="36" name="Picture 36"/>
@@ -5679,10 +5705,11 @@
       <w:r>
         <w:rPr>
           <w:noProof/>
+          <w:lang w:bidi="ar-SA"/>
         </w:rPr>
         <w:lastRenderedPageBreak/>
         <w:drawing>
-          <wp:inline distT="0" distB="0" distL="0" distR="0" wp14:anchorId="41DB23E7" wp14:editId="0EFD2DDC">
+          <wp:inline distT="0" distB="0" distL="0" distR="0" wp14:anchorId="00D4CF20" wp14:editId="7F1AB1F3">
             <wp:extent cx="2706624" cy="6181344"/>
             <wp:effectExtent l="38100" t="38100" r="93980" b="86360"/>
             <wp:docPr id="22" name="Picture 22"/>
@@ -5769,14 +5796,7 @@
       </w:r>
       <w:r>
         <w:br/>
-      </w:r>
-      <w:proofErr w:type="gramStart"/>
-      <w:r>
-        <w:t>Each</w:t>
-      </w:r>
-      <w:proofErr w:type="gramEnd"/>
-      <w:r>
-        <w:t xml:space="preserve"> program may be a rendering pipeline program or a </w:t>
+        <w:t xml:space="preserve">Each program may be a rendering pipeline program or a </w:t>
       </w:r>
       <w:proofErr w:type="spellStart"/>
       <w:r>
@@ -5800,14 +5820,7 @@
       </w:r>
       <w:r>
         <w:br/>
-      </w:r>
-      <w:proofErr w:type="gramStart"/>
-      <w:r>
-        <w:t>Each</w:t>
-      </w:r>
-      <w:proofErr w:type="gramEnd"/>
-      <w:r>
-        <w:t xml:space="preserve"> program may be a rendering pipeline program or a </w:t>
+        <w:t xml:space="preserve">Each program may be a rendering pipeline program or a </w:t>
       </w:r>
       <w:proofErr w:type="spellStart"/>
       <w:r>
@@ -5831,14 +5844,7 @@
       </w:r>
       <w:r>
         <w:br/>
-      </w:r>
-      <w:proofErr w:type="gramStart"/>
-      <w:r>
-        <w:t>Each</w:t>
-      </w:r>
-      <w:proofErr w:type="gramEnd"/>
-      <w:r>
-        <w:t xml:space="preserve"> folder contains DirectX </w:t>
+        <w:t xml:space="preserve">Each folder contains DirectX </w:t>
       </w:r>
       <w:proofErr w:type="spellStart"/>
       <w:r>
@@ -5862,14 +5868,7 @@
       </w:r>
       <w:r>
         <w:br/>
-      </w:r>
-      <w:proofErr w:type="gramStart"/>
-      <w:r>
-        <w:t>Each</w:t>
-      </w:r>
-      <w:proofErr w:type="gramEnd"/>
-      <w:r>
-        <w:t xml:space="preserve"> folder contains OpenCL kernel source files.</w:t>
+        <w:t>Each folder contains OpenCL kernel source files.</w:t>
       </w:r>
     </w:p>
     <w:p>
@@ -6030,9 +6029,10 @@
           <w:rFonts w:cs="Verdana"/>
           <w:noProof/>
           <w:color w:val="000000"/>
+          <w:lang w:bidi="ar-SA"/>
         </w:rPr>
         <w:drawing>
-          <wp:inline distT="0" distB="0" distL="0" distR="0" wp14:anchorId="21D51BB4" wp14:editId="07948683">
+          <wp:inline distT="0" distB="0" distL="0" distR="0" wp14:anchorId="3E29A161" wp14:editId="5E20CD0B">
             <wp:extent cx="2706624" cy="3547872"/>
             <wp:effectExtent l="38100" t="38100" r="93980" b="90805"/>
             <wp:docPr id="37" name="Picture 37"/>
@@ -6165,9 +6165,10 @@
       <w:r>
         <w:rPr>
           <w:noProof/>
+          <w:lang w:bidi="ar-SA"/>
         </w:rPr>
         <w:drawing>
-          <wp:inline distT="0" distB="0" distL="0" distR="0" wp14:anchorId="67F8F2F4" wp14:editId="548D70A7">
+          <wp:inline distT="0" distB="0" distL="0" distR="0" wp14:anchorId="2B6711CA" wp14:editId="2C22305A">
             <wp:extent cx="3108960" cy="1069848"/>
             <wp:effectExtent l="38100" t="38100" r="91440" b="92710"/>
             <wp:docPr id="14" name="Picture 14"/>
@@ -6241,10 +6242,11 @@
       <w:r>
         <w:rPr>
           <w:noProof/>
+          <w:lang w:bidi="ar-SA"/>
         </w:rPr>
         <w:lastRenderedPageBreak/>
         <w:drawing>
-          <wp:inline distT="0" distB="0" distL="0" distR="0" wp14:anchorId="512793BA" wp14:editId="765B3756">
+          <wp:inline distT="0" distB="0" distL="0" distR="0" wp14:anchorId="36A5A87D" wp14:editId="0C3D9B4E">
             <wp:extent cx="4197096" cy="1581912"/>
             <wp:effectExtent l="38100" t="38100" r="89535" b="94615"/>
             <wp:docPr id="18" name="Picture 18"/>
@@ -6325,9 +6327,10 @@
       <w:r>
         <w:rPr>
           <w:noProof/>
+          <w:lang w:bidi="ar-SA"/>
         </w:rPr>
         <w:drawing>
-          <wp:inline distT="0" distB="0" distL="0" distR="0" wp14:anchorId="2466C63F" wp14:editId="15D016DC">
+          <wp:inline distT="0" distB="0" distL="0" distR="0" wp14:anchorId="327BB549" wp14:editId="4EE682F7">
             <wp:extent cx="3257550" cy="1295400"/>
             <wp:effectExtent l="38100" t="38100" r="95250" b="95250"/>
             <wp:docPr id="20" name="Picture 20"/>
@@ -6418,9 +6421,10 @@
       <w:r>
         <w:rPr>
           <w:noProof/>
+          <w:lang w:bidi="ar-SA"/>
         </w:rPr>
         <w:drawing>
-          <wp:inline distT="0" distB="0" distL="0" distR="0" wp14:anchorId="1390F028" wp14:editId="3A59E634">
+          <wp:inline distT="0" distB="0" distL="0" distR="0" wp14:anchorId="7C3B2893" wp14:editId="0490905C">
             <wp:extent cx="3712464" cy="1298448"/>
             <wp:effectExtent l="38100" t="38100" r="97790" b="92710"/>
             <wp:docPr id="52" name="Picture 52"/>
@@ -6540,9 +6544,10 @@
       <w:r>
         <w:rPr>
           <w:noProof/>
+          <w:lang w:bidi="ar-SA"/>
         </w:rPr>
         <w:drawing>
-          <wp:inline distT="0" distB="0" distL="0" distR="0" wp14:anchorId="6B09C3B2" wp14:editId="70A57255">
+          <wp:inline distT="0" distB="0" distL="0" distR="0" wp14:anchorId="38FEBDC3" wp14:editId="1FC2BF5A">
             <wp:extent cx="4480560" cy="1536192"/>
             <wp:effectExtent l="38100" t="38100" r="91440" b="102235"/>
             <wp:docPr id="24" name="Picture 24"/>
@@ -6688,10 +6693,11 @@
       <w:r>
         <w:rPr>
           <w:noProof/>
+          <w:lang w:bidi="ar-SA"/>
         </w:rPr>
         <w:lastRenderedPageBreak/>
         <w:drawing>
-          <wp:inline distT="0" distB="0" distL="0" distR="0" wp14:anchorId="16200BA9" wp14:editId="666C11B5">
+          <wp:inline distT="0" distB="0" distL="0" distR="0" wp14:anchorId="0D33AD8D" wp14:editId="1295A323">
             <wp:extent cx="5797296" cy="5111496"/>
             <wp:effectExtent l="38100" t="38100" r="89535" b="89535"/>
             <wp:docPr id="16" name="Picture 16"/>
@@ -7338,6 +7344,8 @@
         </w:rPr>
         <w:t xml:space="preserve"> </w:t>
       </w:r>
+      <w:bookmarkStart w:id="25" w:name="_GoBack"/>
+      <w:bookmarkEnd w:id="25"/>
     </w:p>
     <w:p>
       <w:pPr>
@@ -7354,7 +7362,25 @@
             <w:bCs/>
             <w:color w:val="3D578C"/>
           </w:rPr>
-          <w:t>CPU Profiling Global Settings</w:t>
+          <w:t>CPU Profiling Glo</w:t>
+        </w:r>
+        <w:r>
+          <w:rPr>
+            <w:rFonts w:cs="Verdana"/>
+            <w:b/>
+            <w:bCs/>
+            <w:color w:val="1F497D" w:themeColor="text2"/>
+          </w:rPr>
+          <w:t>bal Set</w:t>
+        </w:r>
+        <w:r>
+          <w:rPr>
+            <w:rFonts w:cs="Verdana"/>
+            <w:b/>
+            <w:bCs/>
+            <w:color w:val="3D578C"/>
+          </w:rPr>
+          <w:t>tings</w:t>
         </w:r>
       </w:hyperlink>
     </w:p>
@@ -7363,6 +7389,8 @@
         <w:rPr>
           <w:rStyle w:val="Hyperlink"/>
           <w:rFonts w:cs="Verdana"/>
+          <w:color w:val="1F497D" w:themeColor="text2"/>
+          <w:u w:val="none"/>
         </w:rPr>
       </w:pPr>
       <w:r>
@@ -7370,7 +7398,7 @@
           <w:rFonts w:cs="Verdana"/>
           <w:b/>
           <w:bCs/>
-          <w:color w:val="3D578C"/>
+          <w:color w:val="1F497D" w:themeColor="text2"/>
         </w:rPr>
         <w:fldChar w:fldCharType="begin"/>
       </w:r>
@@ -7379,7 +7407,7 @@
           <w:rFonts w:cs="Verdana"/>
           <w:b/>
           <w:bCs/>
-          <w:color w:val="3D578C"/>
+          <w:color w:val="1F497D" w:themeColor="text2"/>
         </w:rPr>
         <w:instrText>HYPERLINK  \l "_Analyze_Mode_Options"</w:instrText>
       </w:r>
@@ -7388,7 +7416,7 @@
           <w:rFonts w:cs="Verdana"/>
           <w:b/>
           <w:bCs/>
-          <w:color w:val="3D578C"/>
+          <w:color w:val="1F497D" w:themeColor="text2"/>
         </w:rPr>
         <w:fldChar w:fldCharType="separate"/>
       </w:r>
@@ -7398,32 +7426,25 @@
           <w:rFonts w:cs="Verdana"/>
           <w:b/>
           <w:bCs/>
-        </w:rPr>
-        <w:t>Static Analysis</w:t>
-      </w:r>
-      <w:r>
-        <w:rPr>
-          <w:rStyle w:val="Hyperlink"/>
+          <w:color w:val="1F497D" w:themeColor="text2"/>
+          <w:u w:val="none"/>
+        </w:rPr>
+        <w:t>Static Analysis Global Settings</w:t>
+      </w:r>
+    </w:p>
+    <w:p>
+      <w:pPr>
+        <w:rPr>
+          <w:rFonts w:cs="Verdana"/>
+          <w:color w:val="000000"/>
+        </w:rPr>
+      </w:pPr>
+      <w:r>
+        <w:rPr>
           <w:rFonts w:cs="Verdana"/>
           <w:b/>
           <w:bCs/>
-        </w:rPr>
-        <w:t xml:space="preserve"> Global Settings</w:t>
-      </w:r>
-    </w:p>
-    <w:p>
-      <w:pPr>
-        <w:rPr>
-          <w:rFonts w:cs="Verdana"/>
-          <w:color w:val="000000"/>
-        </w:rPr>
-      </w:pPr>
-      <w:r>
-        <w:rPr>
-          <w:rFonts w:cs="Verdana"/>
-          <w:b/>
-          <w:bCs/>
-          <w:color w:val="3D578C"/>
+          <w:color w:val="1F497D" w:themeColor="text2"/>
         </w:rPr>
         <w:fldChar w:fldCharType="end"/>
       </w:r>
@@ -7432,13 +7453,13 @@
       <w:pPr>
         <w:pStyle w:val="Heading3"/>
       </w:pPr>
-      <w:bookmarkStart w:id="25" w:name="_topic_SystemInformationDialog"/>
-      <w:bookmarkStart w:id="26" w:name="_Toc371468515"/>
-      <w:bookmarkEnd w:id="25"/>
+      <w:bookmarkStart w:id="26" w:name="_topic_SystemInformationDialog"/>
+      <w:bookmarkStart w:id="27" w:name="_Toc371468515"/>
+      <w:bookmarkEnd w:id="26"/>
       <w:r>
         <w:t>System Information Dialog</w:t>
       </w:r>
-      <w:bookmarkEnd w:id="26"/>
+      <w:bookmarkEnd w:id="27"/>
       <w:r>
         <w:fldChar w:fldCharType="begin"/>
       </w:r>
@@ -7481,23 +7502,7 @@
           <w:rFonts w:cs="Verdana"/>
           <w:color w:val="000000"/>
         </w:rPr>
-        <w:t xml:space="preserve"> operating system, memory, </w:t>
-      </w:r>
-      <w:proofErr w:type="gramStart"/>
-      <w:r>
-        <w:rPr>
-          <w:rFonts w:cs="Verdana"/>
-          <w:color w:val="000000"/>
-        </w:rPr>
-        <w:t>graphic</w:t>
-      </w:r>
-      <w:proofErr w:type="gramEnd"/>
-      <w:r>
-        <w:rPr>
-          <w:rFonts w:cs="Verdana"/>
-          <w:color w:val="000000"/>
-        </w:rPr>
-        <w:t xml:space="preserve"> card and driver details; available OpenCL platforms and devices; monitor details, available pixel formats</w:t>
+        <w:t xml:space="preserve"> operating system, memory, graphic card and driver details; available OpenCL platforms and devices; monitor details, available pixel formats</w:t>
       </w:r>
       <w:r>
         <w:rPr>
@@ -7527,9 +7532,10 @@
           <w:rFonts w:cs="Verdana"/>
           <w:noProof/>
           <w:color w:val="000000"/>
+          <w:lang w:bidi="ar-SA"/>
         </w:rPr>
         <w:drawing>
-          <wp:inline distT="0" distB="0" distL="0" distR="0" wp14:anchorId="5AF03940" wp14:editId="4CD126B0">
+          <wp:inline distT="0" distB="0" distL="0" distR="0" wp14:anchorId="11A02FF0" wp14:editId="495BC2D5">
             <wp:extent cx="6876288" cy="3730752"/>
             <wp:effectExtent l="38100" t="38100" r="96520" b="98425"/>
             <wp:docPr id="41" name="Picture 41"/>
@@ -8009,8 +8015,8 @@
           <w:lang w:eastAsia="zh-CN"/>
         </w:rPr>
       </w:pPr>
-      <w:bookmarkStart w:id="27" w:name="_topic_GPUDebugger"/>
-      <w:bookmarkEnd w:id="27"/>
+      <w:bookmarkStart w:id="28" w:name="_topic_GPUDebugger"/>
+      <w:bookmarkEnd w:id="28"/>
       <w:r>
         <w:rPr>
           <w:noProof/>
@@ -8075,10 +8081,11 @@
       <w:r>
         <w:rPr>
           <w:noProof/>
+          <w:lang w:bidi="ar-SA"/>
         </w:rPr>
         <w:lastRenderedPageBreak/>
         <w:drawing>
-          <wp:inline distT="0" distB="0" distL="0" distR="0" wp14:anchorId="0EC610FF" wp14:editId="5F86BF0E">
+          <wp:inline distT="0" distB="0" distL="0" distR="0" wp14:anchorId="604E4B81" wp14:editId="36B383CF">
             <wp:extent cx="6876288" cy="3730752"/>
             <wp:effectExtent l="38100" t="38100" r="96520" b="98425"/>
             <wp:docPr id="23" name="Picture 23"/>
@@ -8131,8 +8138,8 @@
       <w:pPr>
         <w:pStyle w:val="Heading3"/>
       </w:pPr>
-      <w:bookmarkStart w:id="28" w:name="_CodeXL_Search_Toolbar"/>
-      <w:bookmarkEnd w:id="28"/>
+      <w:bookmarkStart w:id="29" w:name="_CodeXL_Search_Toolbar"/>
+      <w:bookmarkEnd w:id="29"/>
       <w:r>
         <w:t>CodeXL Search Toolbar</w:t>
       </w:r>
@@ -8268,14 +8275,14 @@
           <w:lang w:eastAsia="zh-CN"/>
         </w:rPr>
       </w:pPr>
-      <w:bookmarkStart w:id="29" w:name="_GoBack"/>
       <w:r>
         <w:rPr>
           <w:noProof/>
+          <w:lang w:bidi="ar-SA"/>
         </w:rPr>
         <w:lastRenderedPageBreak/>
         <w:drawing>
-          <wp:inline distT="0" distB="0" distL="0" distR="0">
+          <wp:inline distT="0" distB="0" distL="0" distR="0" wp14:anchorId="1FD45DEA" wp14:editId="312398F3">
             <wp:extent cx="10876190" cy="8485714"/>
             <wp:effectExtent l="0" t="0" r="1905" b="0"/>
             <wp:docPr id="8" name="Picture 8"/>
@@ -8316,7 +8323,6 @@
           </wp:inline>
         </w:drawing>
       </w:r>
-      <w:bookmarkEnd w:id="29"/>
     </w:p>
     <w:p>
       <w:pPr>
@@ -8368,8 +8374,8 @@
 </file>
 
 <file path=word/numbering.xml><?xml version="1.0" encoding="utf-8"?>
-<w:numbering xmlns:wpc="http://schemas.microsoft.com/office/word/2010/wordprocessingCanvas" xmlns:mc="http://schemas.openxmlformats.org/markup-compatibility/2006" xmlns:o="urn:schemas-microsoft-com:office:office" xmlns:r="http://schemas.openxmlformats.org/officeDocument/2006/relationships" xmlns:m="http://schemas.openxmlformats.org/officeDocument/2006/math" xmlns:v="urn:schemas-microsoft-com:vml" xmlns:wp14="http://schemas.microsoft.com/office/word/2010/wordprocessingDrawing" xmlns:wp="http://schemas.openxmlformats.org/drawingml/2006/wordprocessingDrawing" xmlns:w10="urn:schemas-microsoft-com:office:word" xmlns:w="http://schemas.openxmlformats.org/wordprocessingml/2006/main" xmlns:w14="http://schemas.microsoft.com/office/word/2010/wordml" xmlns:w15="http://schemas.microsoft.com/office/word/2012/wordml" xmlns:wpg="http://schemas.microsoft.com/office/word/2010/wordprocessingGroup" xmlns:wpi="http://schemas.microsoft.com/office/word/2010/wordprocessingInk" xmlns:wne="http://schemas.microsoft.com/office/word/2006/wordml" xmlns:wps="http://schemas.microsoft.com/office/word/2010/wordprocessingShape" mc:Ignorable="w14 w15 wp14">
-  <w:abstractNum w:abstractNumId="0" w15:restartNumberingAfterBreak="0">
+<w:numbering xmlns:wpc="http://schemas.microsoft.com/office/word/2010/wordprocessingCanvas" xmlns:mo="http://schemas.microsoft.com/office/mac/office/2008/main" xmlns:mc="http://schemas.openxmlformats.org/markup-compatibility/2006" xmlns:mv="urn:schemas-microsoft-com:mac:vml" xmlns:o="urn:schemas-microsoft-com:office:office" xmlns:r="http://schemas.openxmlformats.org/officeDocument/2006/relationships" xmlns:m="http://schemas.openxmlformats.org/officeDocument/2006/math" xmlns:v="urn:schemas-microsoft-com:vml" xmlns:wp14="http://schemas.microsoft.com/office/word/2010/wordprocessingDrawing" xmlns:wp="http://schemas.openxmlformats.org/drawingml/2006/wordprocessingDrawing" xmlns:w10="urn:schemas-microsoft-com:office:word" xmlns:w="http://schemas.openxmlformats.org/wordprocessingml/2006/main" xmlns:w14="http://schemas.microsoft.com/office/word/2010/wordml" xmlns:w15="http://schemas.microsoft.com/office/word/2012/wordml" xmlns:wpg="http://schemas.microsoft.com/office/word/2010/wordprocessingGroup" xmlns:wpi="http://schemas.microsoft.com/office/word/2010/wordprocessingInk" xmlns:wne="http://schemas.microsoft.com/office/word/2006/wordml" xmlns:wps="http://schemas.microsoft.com/office/word/2010/wordprocessingShape" mc:Ignorable="w14 w15 wp14">
+  <w:abstractNum w:abstractNumId="0">
     <w:nsid w:val="0DC55F86"/>
     <w:multiLevelType w:val="hybridMultilevel"/>
     <w:tmpl w:val="C97E9C0A"/>
@@ -8460,7 +8466,7 @@
       </w:pPr>
     </w:lvl>
   </w:abstractNum>
-  <w:abstractNum w:abstractNumId="1" w15:restartNumberingAfterBreak="0">
+  <w:abstractNum w:abstractNumId="1">
     <w:nsid w:val="156F0887"/>
     <w:multiLevelType w:val="hybridMultilevel"/>
     <w:tmpl w:val="D4AEB69A"/>
@@ -8573,7 +8579,7 @@
       </w:rPr>
     </w:lvl>
   </w:abstractNum>
-  <w:abstractNum w:abstractNumId="2" w15:restartNumberingAfterBreak="0">
+  <w:abstractNum w:abstractNumId="2">
     <w:nsid w:val="21D35F9E"/>
     <w:multiLevelType w:val="hybridMultilevel"/>
     <w:tmpl w:val="100CFC00"/>
@@ -8685,7 +8691,7 @@
       </w:rPr>
     </w:lvl>
   </w:abstractNum>
-  <w:abstractNum w:abstractNumId="3" w15:restartNumberingAfterBreak="0">
+  <w:abstractNum w:abstractNumId="3">
     <w:nsid w:val="27E5408A"/>
     <w:multiLevelType w:val="hybridMultilevel"/>
     <w:tmpl w:val="84703C5A"/>
@@ -8771,7 +8777,7 @@
       </w:pPr>
     </w:lvl>
   </w:abstractNum>
-  <w:abstractNum w:abstractNumId="4" w15:restartNumberingAfterBreak="0">
+  <w:abstractNum w:abstractNumId="4">
     <w:nsid w:val="2FBD1651"/>
     <w:multiLevelType w:val="hybridMultilevel"/>
     <w:tmpl w:val="C59EBA2A"/>
@@ -8857,7 +8863,7 @@
       </w:pPr>
     </w:lvl>
   </w:abstractNum>
-  <w:abstractNum w:abstractNumId="5" w15:restartNumberingAfterBreak="0">
+  <w:abstractNum w:abstractNumId="5">
     <w:nsid w:val="352050F9"/>
     <w:multiLevelType w:val="hybridMultilevel"/>
     <w:tmpl w:val="9800BC34"/>
@@ -8943,7 +8949,7 @@
       </w:pPr>
     </w:lvl>
   </w:abstractNum>
-  <w:abstractNum w:abstractNumId="6" w15:restartNumberingAfterBreak="0">
+  <w:abstractNum w:abstractNumId="6">
     <w:nsid w:val="3C22283F"/>
     <w:multiLevelType w:val="hybridMultilevel"/>
     <w:tmpl w:val="571060AA"/>
@@ -9056,7 +9062,7 @@
       </w:rPr>
     </w:lvl>
   </w:abstractNum>
-  <w:abstractNum w:abstractNumId="7" w15:restartNumberingAfterBreak="0">
+  <w:abstractNum w:abstractNumId="7">
     <w:nsid w:val="3C2E79BA"/>
     <w:multiLevelType w:val="hybridMultilevel"/>
     <w:tmpl w:val="2DAA4722"/>
@@ -9171,7 +9177,7 @@
       </w:rPr>
     </w:lvl>
   </w:abstractNum>
-  <w:abstractNum w:abstractNumId="8" w15:restartNumberingAfterBreak="0">
+  <w:abstractNum w:abstractNumId="8">
     <w:nsid w:val="3E423778"/>
     <w:multiLevelType w:val="hybridMultilevel"/>
     <w:tmpl w:val="6B16A1EE"/>
@@ -9284,7 +9290,7 @@
       </w:rPr>
     </w:lvl>
   </w:abstractNum>
-  <w:abstractNum w:abstractNumId="9" w15:restartNumberingAfterBreak="0">
+  <w:abstractNum w:abstractNumId="9">
     <w:nsid w:val="3ECA1CA6"/>
     <w:multiLevelType w:val="hybridMultilevel"/>
     <w:tmpl w:val="F5B4B794"/>
@@ -9373,7 +9379,7 @@
       </w:pPr>
     </w:lvl>
   </w:abstractNum>
-  <w:abstractNum w:abstractNumId="10" w15:restartNumberingAfterBreak="0">
+  <w:abstractNum w:abstractNumId="10">
     <w:nsid w:val="5A6B076F"/>
     <w:multiLevelType w:val="hybridMultilevel"/>
     <w:tmpl w:val="D2580808"/>
@@ -9486,7 +9492,7 @@
       </w:rPr>
     </w:lvl>
   </w:abstractNum>
-  <w:abstractNum w:abstractNumId="11" w15:restartNumberingAfterBreak="0">
+  <w:abstractNum w:abstractNumId="11">
     <w:nsid w:val="71D015D3"/>
     <w:multiLevelType w:val="hybridMultilevel"/>
     <w:tmpl w:val="02B2B9CE"/>
@@ -9601,7 +9607,7 @@
       </w:rPr>
     </w:lvl>
   </w:abstractNum>
-  <w:abstractNum w:abstractNumId="12" w15:restartNumberingAfterBreak="0">
+  <w:abstractNum w:abstractNumId="12">
     <w:nsid w:val="7B537B00"/>
     <w:multiLevelType w:val="hybridMultilevel"/>
     <w:tmpl w:val="0862EF38"/>
@@ -9776,7 +9782,7 @@
       </w:pPr>
     </w:pPrDefault>
   </w:docDefaults>
-  <w:latentStyles w:defLockedState="0" w:defUIPriority="99" w:defSemiHidden="0" w:defUnhideWhenUsed="0" w:defQFormat="0" w:count="371">
+  <w:latentStyles w:defLockedState="0" w:defUIPriority="99" w:defSemiHidden="0" w:defUnhideWhenUsed="0" w:defQFormat="0" w:count="382">
     <w:lsdException w:name="Normal" w:uiPriority="0" w:qFormat="1"/>
     <w:lsdException w:name="heading 1" w:uiPriority="9" w:qFormat="1"/>
     <w:lsdException w:name="heading 2" w:semiHidden="1" w:uiPriority="9" w:unhideWhenUsed="1" w:qFormat="1"/>
@@ -9882,7 +9888,6 @@
     <w:lsdException w:name="HTML Sample" w:semiHidden="1" w:unhideWhenUsed="1"/>
     <w:lsdException w:name="HTML Typewriter" w:semiHidden="1" w:unhideWhenUsed="1"/>
     <w:lsdException w:name="HTML Variable" w:semiHidden="1" w:unhideWhenUsed="1"/>
-    <w:lsdException w:name="Normal Table" w:semiHidden="1" w:unhideWhenUsed="1"/>
     <w:lsdException w:name="annotation subject" w:semiHidden="1" w:unhideWhenUsed="1"/>
     <w:lsdException w:name="No List" w:semiHidden="1" w:unhideWhenUsed="1"/>
     <w:lsdException w:name="Outline List 1" w:semiHidden="1" w:unhideWhenUsed="1"/>
@@ -9928,11 +9933,9 @@
     <w:lsdException w:name="Table Subtle 1" w:semiHidden="1" w:unhideWhenUsed="1"/>
     <w:lsdException w:name="Table Subtle 2" w:semiHidden="1" w:unhideWhenUsed="1"/>
     <w:lsdException w:name="Table Web 1" w:semiHidden="1" w:unhideWhenUsed="1"/>
-    <w:lsdException w:name="Table Web 2" w:semiHidden="1" w:unhideWhenUsed="1"/>
     <w:lsdException w:name="Table Web 3" w:semiHidden="1" w:unhideWhenUsed="1"/>
     <w:lsdException w:name="Balloon Text" w:semiHidden="1" w:unhideWhenUsed="1"/>
     <w:lsdException w:name="Table Grid" w:uiPriority="59"/>
-    <w:lsdException w:name="Table Theme" w:semiHidden="1" w:unhideWhenUsed="1"/>
     <w:lsdException w:name="Placeholder Text" w:semiHidden="1"/>
     <w:lsdException w:name="No Spacing" w:uiPriority="1" w:qFormat="1"/>
     <w:lsdException w:name="Light Shading" w:uiPriority="60"/>
@@ -10148,6 +10151,8 @@
     <w:lsdException w:name="List Table 5 Dark Accent 6" w:uiPriority="50"/>
     <w:lsdException w:name="List Table 6 Colorful Accent 6" w:uiPriority="51"/>
     <w:lsdException w:name="List Table 7 Colorful Accent 6" w:uiPriority="52"/>
+    <w:lsdException w:name="Mention" w:semiHidden="1" w:unhideWhenUsed="1"/>
+    <w:lsdException w:name="Smart Hyperlink" w:semiHidden="1" w:unhideWhenUsed="1"/>
   </w:latentStyles>
   <w:style w:type="paragraph" w:default="1" w:styleId="Normal">
     <w:name w:val="Normal"/>
@@ -10321,6 +10326,7 @@
       <w:spacing w:after="0" w:line="240" w:lineRule="auto"/>
     </w:pPr>
     <w:tblPr>
+      <w:tblInd w:w="0" w:type="dxa"/>
       <w:tblBorders>
         <w:top w:val="single" w:sz="4" w:space="0" w:color="auto"/>
         <w:left w:val="single" w:sz="4" w:space="0" w:color="auto"/>
@@ -10329,6 +10335,12 @@
         <w:insideH w:val="single" w:sz="4" w:space="0" w:color="auto"/>
         <w:insideV w:val="single" w:sz="4" w:space="0" w:color="auto"/>
       </w:tblBorders>
+      <w:tblCellMar>
+        <w:top w:w="0" w:type="dxa"/>
+        <w:left w:w="108" w:type="dxa"/>
+        <w:bottom w:w="0" w:type="dxa"/>
+        <w:right w:w="108" w:type="dxa"/>
+      </w:tblCellMar>
     </w:tblPr>
   </w:style>
   <w:style w:type="paragraph" w:styleId="Caption">
@@ -10800,7 +10812,7 @@
 </file>
 
 <file path=customXml/itemProps1.xml><?xml version="1.0" encoding="utf-8"?>
-<ds:datastoreItem xmlns:ds="http://schemas.openxmlformats.org/officeDocument/2006/customXml" ds:itemID="{FC99D596-BADE-43CE-9CED-57A11CFEB768}">
+<ds:datastoreItem xmlns:ds="http://schemas.openxmlformats.org/officeDocument/2006/customXml" ds:itemID="{A2811F96-D474-C347-9182-78F66CB4F5A3}">
   <ds:schemaRefs>
     <ds:schemaRef ds:uri="http://schemas.openxmlformats.org/officeDocument/2006/bibliography"/>
   </ds:schemaRefs>

</xml_diff>

<commit_message>
Adding latest documentation from 2.3 branch
</commit_message>
<xml_diff>
--- a/CodeXL/Help/CodeXL User Guide/General GUI Controls.docx
+++ b/CodeXL/Help/CodeXL User Guide/General GUI Controls.docx
@@ -1,6 +1,6 @@
 
 <file path=word/document.xml><?xml version="1.0" encoding="utf-8"?>
-<w:document xmlns:wpc="http://schemas.microsoft.com/office/word/2010/wordprocessingCanvas" xmlns:mc="http://schemas.openxmlformats.org/markup-compatibility/2006" xmlns:o="urn:schemas-microsoft-com:office:office" xmlns:r="http://schemas.openxmlformats.org/officeDocument/2006/relationships" xmlns:m="http://schemas.openxmlformats.org/officeDocument/2006/math" xmlns:v="urn:schemas-microsoft-com:vml" xmlns:wp14="http://schemas.microsoft.com/office/word/2010/wordprocessingDrawing" xmlns:wp="http://schemas.openxmlformats.org/drawingml/2006/wordprocessingDrawing" xmlns:w10="urn:schemas-microsoft-com:office:word" xmlns:w="http://schemas.openxmlformats.org/wordprocessingml/2006/main" xmlns:w14="http://schemas.microsoft.com/office/word/2010/wordml" xmlns:w15="http://schemas.microsoft.com/office/word/2012/wordml" xmlns:wpg="http://schemas.microsoft.com/office/word/2010/wordprocessingGroup" xmlns:wpi="http://schemas.microsoft.com/office/word/2010/wordprocessingInk" xmlns:wne="http://schemas.microsoft.com/office/word/2006/wordml" xmlns:wps="http://schemas.microsoft.com/office/word/2010/wordprocessingShape" mc:Ignorable="w14 w15 wp14">
+<w:document xmlns:wpc="http://schemas.microsoft.com/office/word/2010/wordprocessingCanvas" xmlns:mo="http://schemas.microsoft.com/office/mac/office/2008/main" xmlns:mc="http://schemas.openxmlformats.org/markup-compatibility/2006" xmlns:mv="urn:schemas-microsoft-com:mac:vml" xmlns:o="urn:schemas-microsoft-com:office:office" xmlns:r="http://schemas.openxmlformats.org/officeDocument/2006/relationships" xmlns:m="http://schemas.openxmlformats.org/officeDocument/2006/math" xmlns:v="urn:schemas-microsoft-com:vml" xmlns:wp14="http://schemas.microsoft.com/office/word/2010/wordprocessingDrawing" xmlns:wp="http://schemas.openxmlformats.org/drawingml/2006/wordprocessingDrawing" xmlns:w10="urn:schemas-microsoft-com:office:word" xmlns:w="http://schemas.openxmlformats.org/wordprocessingml/2006/main" xmlns:w14="http://schemas.microsoft.com/office/word/2010/wordml" xmlns:w15="http://schemas.microsoft.com/office/word/2012/wordml" xmlns:wpg="http://schemas.microsoft.com/office/word/2010/wordprocessingGroup" xmlns:wpi="http://schemas.microsoft.com/office/word/2010/wordprocessingInk" xmlns:wne="http://schemas.microsoft.com/office/word/2006/wordml" xmlns:wps="http://schemas.microsoft.com/office/word/2010/wordprocessingShape" mc:Ignorable="w14 w15 wp14">
   <w:body>
     <w:p>
       <w:pPr>
@@ -122,6 +122,7 @@
         </w:rPr>
         <w:fldChar w:fldCharType="separate"/>
       </w:r>
+      <w:proofErr w:type="spellStart"/>
       <w:r>
         <w:rPr>
           <w:rFonts w:cs="Verdana"/>
@@ -129,7 +130,17 @@
           <w:bCs/>
           <w:color w:val="3D578C"/>
         </w:rPr>
-        <w:t>CodeXL Welcome Page</w:t>
+        <w:t>CodeXL</w:t>
+      </w:r>
+      <w:proofErr w:type="spellEnd"/>
+      <w:r>
+        <w:rPr>
+          <w:rFonts w:cs="Verdana"/>
+          <w:b/>
+          <w:bCs/>
+          <w:color w:val="3D578C"/>
+        </w:rPr>
+        <w:t xml:space="preserve"> Welcome Page</w:t>
       </w:r>
       <w:r>
         <w:rPr>
@@ -740,10 +751,11 @@
       <w:r>
         <w:rPr>
           <w:noProof/>
+          <w:lang w:bidi="ar-SA"/>
         </w:rPr>
         <w:lastRenderedPageBreak/>
         <w:drawing>
-          <wp:inline distT="0" distB="0" distL="0" distR="0" wp14:anchorId="5E6311BB" wp14:editId="19AC0E20">
+          <wp:inline distT="0" distB="0" distL="0" distR="0" wp14:anchorId="4CDA4377" wp14:editId="6C5AFEE0">
             <wp:extent cx="10954512" cy="7205472"/>
             <wp:effectExtent l="38100" t="38100" r="94615" b="90805"/>
             <wp:docPr id="1" name="Picture 1"/>
@@ -887,9 +899,10 @@
       <w:r>
         <w:rPr>
           <w:noProof/>
+          <w:lang w:bidi="ar-SA"/>
         </w:rPr>
         <w:drawing>
-          <wp:inline distT="0" distB="0" distL="0" distR="0" wp14:anchorId="78A69745" wp14:editId="2A06345E">
+          <wp:inline distT="0" distB="0" distL="0" distR="0" wp14:anchorId="79F0BE9F" wp14:editId="23CDE5A8">
             <wp:extent cx="2203704" cy="246888"/>
             <wp:effectExtent l="38100" t="38100" r="82550" b="96520"/>
             <wp:docPr id="6" name="Picture 6"/>
@@ -946,10 +959,11 @@
       <w:r>
         <w:rPr>
           <w:noProof/>
+          <w:lang w:bidi="ar-SA"/>
         </w:rPr>
         <w:lastRenderedPageBreak/>
         <w:drawing>
-          <wp:inline distT="0" distB="0" distL="0" distR="0" wp14:anchorId="4B13CF31" wp14:editId="52006ADC">
+          <wp:inline distT="0" distB="0" distL="0" distR="0" wp14:anchorId="2CF0164E" wp14:editId="119471A0">
             <wp:extent cx="7077456" cy="6035040"/>
             <wp:effectExtent l="38100" t="38100" r="104775" b="99060"/>
             <wp:docPr id="15" name="Picture 15"/>
@@ -1427,9 +1441,10 @@
       <w:r>
         <w:rPr>
           <w:noProof/>
+          <w:lang w:bidi="ar-SA"/>
         </w:rPr>
         <w:drawing>
-          <wp:inline distT="0" distB="0" distL="0" distR="0">
+          <wp:inline distT="0" distB="0" distL="0" distR="0" wp14:anchorId="06D7BEF3" wp14:editId="1DC5301E">
             <wp:extent cx="9544050" cy="7200900"/>
             <wp:effectExtent l="0" t="0" r="0" b="0"/>
             <wp:docPr id="4" name="Picture 4"/>
@@ -2163,10 +2178,11 @@
       <w:r>
         <w:rPr>
           <w:noProof/>
+          <w:lang w:bidi="ar-SA"/>
         </w:rPr>
         <w:lastRenderedPageBreak/>
         <w:drawing>
-          <wp:inline distT="0" distB="0" distL="0" distR="0" wp14:anchorId="458DD02D" wp14:editId="1C11FB8E">
+          <wp:inline distT="0" distB="0" distL="0" distR="0" wp14:anchorId="30D3BF73" wp14:editId="46645C5E">
             <wp:extent cx="12277725" cy="8020050"/>
             <wp:effectExtent l="0" t="0" r="9525" b="0"/>
             <wp:docPr id="5" name="Picture 5"/>
@@ -2239,9 +2255,10 @@
           <w:rFonts w:cs="Verdana"/>
           <w:noProof/>
           <w:color w:val="000000"/>
+          <w:lang w:bidi="ar-SA"/>
         </w:rPr>
         <w:drawing>
-          <wp:inline distT="0" distB="0" distL="0" distR="0" wp14:anchorId="16414212" wp14:editId="60906914">
+          <wp:inline distT="0" distB="0" distL="0" distR="0" wp14:anchorId="133867D4" wp14:editId="75F3F625">
             <wp:extent cx="6766560" cy="256032"/>
             <wp:effectExtent l="38100" t="38100" r="91440" b="86995"/>
             <wp:docPr id="19" name="Picture 19"/>
@@ -2334,9 +2351,10 @@
             <w:r>
               <w:rPr>
                 <w:noProof/>
+                <w:lang w:bidi="ar-SA"/>
               </w:rPr>
               <w:drawing>
-                <wp:inline distT="0" distB="0" distL="0" distR="0" wp14:anchorId="5F74C988" wp14:editId="6BE04E26">
+                <wp:inline distT="0" distB="0" distL="0" distR="0" wp14:anchorId="2B36EA3F" wp14:editId="74C52FA7">
                   <wp:extent cx="238158" cy="219106"/>
                   <wp:effectExtent l="0" t="0" r="0" b="9525"/>
                   <wp:docPr id="21" name="Picture 21"/>
@@ -2421,9 +2439,10 @@
             <w:r>
               <w:rPr>
                 <w:noProof/>
+                <w:lang w:bidi="ar-SA"/>
               </w:rPr>
               <w:drawing>
-                <wp:inline distT="0" distB="0" distL="0" distR="0" wp14:anchorId="683BD4F0" wp14:editId="6071DF7F">
+                <wp:inline distT="0" distB="0" distL="0" distR="0" wp14:anchorId="4BC1FF6C" wp14:editId="6C709F7C">
                   <wp:extent cx="333422" cy="200053"/>
                   <wp:effectExtent l="0" t="0" r="9525" b="9525"/>
                   <wp:docPr id="25" name="Picture 25"/>
@@ -2484,23 +2503,7 @@
                 <w:color w:val="000000"/>
               </w:rPr>
               <w:lastRenderedPageBreak/>
-              <w:t xml:space="preserve">the various </w:t>
-            </w:r>
-            <w:proofErr w:type="gramStart"/>
-            <w:r>
-              <w:rPr>
-                <w:rFonts w:cs="Verdana"/>
-                <w:color w:val="000000"/>
-              </w:rPr>
-              <w:t>profile</w:t>
-            </w:r>
-            <w:proofErr w:type="gramEnd"/>
-            <w:r>
-              <w:rPr>
-                <w:rFonts w:cs="Verdana"/>
-                <w:color w:val="000000"/>
-              </w:rPr>
-              <w:t xml:space="preserve"> modes.</w:t>
+              <w:t>the various profile modes.</w:t>
             </w:r>
           </w:p>
         </w:tc>
@@ -2532,9 +2535,10 @@
             <w:r>
               <w:rPr>
                 <w:noProof/>
+                <w:lang w:bidi="ar-SA"/>
               </w:rPr>
               <w:drawing>
-                <wp:inline distT="0" distB="0" distL="0" distR="0" wp14:anchorId="3EF521F6" wp14:editId="6C2C57C2">
+                <wp:inline distT="0" distB="0" distL="0" distR="0" wp14:anchorId="37A33C4D" wp14:editId="0C4D3150">
                   <wp:extent cx="219106" cy="200053"/>
                   <wp:effectExtent l="0" t="0" r="9525" b="9525"/>
                   <wp:docPr id="26" name="Picture 26"/>
@@ -2629,9 +2633,10 @@
                 <w:bCs/>
                 <w:noProof/>
                 <w:color w:val="000000"/>
+                <w:lang w:bidi="ar-SA"/>
               </w:rPr>
               <w:drawing>
-                <wp:inline distT="0" distB="0" distL="0" distR="0" wp14:anchorId="0A401781" wp14:editId="0B67B5AE">
+                <wp:inline distT="0" distB="0" distL="0" distR="0" wp14:anchorId="08698DA7" wp14:editId="546BED00">
                   <wp:extent cx="219106" cy="200053"/>
                   <wp:effectExtent l="0" t="0" r="9525" b="9525"/>
                   <wp:docPr id="27" name="Picture 27"/>
@@ -2736,9 +2741,10 @@
             <w:r>
               <w:rPr>
                 <w:noProof/>
+                <w:lang w:bidi="ar-SA"/>
               </w:rPr>
               <w:drawing>
-                <wp:inline distT="0" distB="0" distL="0" distR="0" wp14:anchorId="57CE4FF2" wp14:editId="3E70859A">
+                <wp:inline distT="0" distB="0" distL="0" distR="0" wp14:anchorId="4B6FEEB8" wp14:editId="2025DAE4">
                   <wp:extent cx="1319571" cy="252095"/>
                   <wp:effectExtent l="0" t="0" r="0" b="0"/>
                   <wp:docPr id="7" name="Picture 7"/>
@@ -2816,9 +2822,10 @@
             <w:r>
               <w:rPr>
                 <w:noProof/>
+                <w:lang w:bidi="ar-SA"/>
               </w:rPr>
               <w:drawing>
-                <wp:inline distT="0" distB="0" distL="0" distR="0" wp14:anchorId="2F4AFA2F" wp14:editId="48F3DC5F">
+                <wp:inline distT="0" distB="0" distL="0" distR="0" wp14:anchorId="674B32B2" wp14:editId="4AE4B6A6">
                   <wp:extent cx="419158" cy="219106"/>
                   <wp:effectExtent l="0" t="0" r="0" b="9525"/>
                   <wp:docPr id="29" name="Picture 29"/>
@@ -2900,9 +2907,10 @@
                 <w:bCs/>
                 <w:noProof/>
                 <w:color w:val="000000"/>
+                <w:lang w:bidi="ar-SA"/>
               </w:rPr>
               <w:drawing>
-                <wp:inline distT="0" distB="0" distL="0" distR="0" wp14:anchorId="460A5DDD" wp14:editId="4347B42E">
+                <wp:inline distT="0" distB="0" distL="0" distR="0" wp14:anchorId="433FCBEE" wp14:editId="017F4A33">
                   <wp:extent cx="971686" cy="219106"/>
                   <wp:effectExtent l="0" t="0" r="0" b="9525"/>
                   <wp:docPr id="34" name="Picture 34"/>
@@ -3028,9 +3036,10 @@
             <w:r>
               <w:rPr>
                 <w:noProof/>
+                <w:lang w:bidi="ar-SA"/>
               </w:rPr>
               <w:drawing>
-                <wp:inline distT="0" distB="0" distL="0" distR="0" wp14:anchorId="3F6A9538" wp14:editId="3B86E6D0">
+                <wp:inline distT="0" distB="0" distL="0" distR="0" wp14:anchorId="0B4E26C0" wp14:editId="50314B46">
                   <wp:extent cx="219106" cy="219106"/>
                   <wp:effectExtent l="0" t="0" r="9525" b="9525"/>
                   <wp:docPr id="38" name="Picture 38"/>
@@ -3108,9 +3117,10 @@
             <w:r>
               <w:rPr>
                 <w:noProof/>
+                <w:lang w:bidi="ar-SA"/>
               </w:rPr>
               <w:drawing>
-                <wp:inline distT="0" distB="0" distL="0" distR="0" wp14:anchorId="39E1749E" wp14:editId="4FE59465">
+                <wp:inline distT="0" distB="0" distL="0" distR="0" wp14:anchorId="0E219243" wp14:editId="38F4DD9F">
                   <wp:extent cx="209579" cy="219106"/>
                   <wp:effectExtent l="0" t="0" r="0" b="9525"/>
                   <wp:docPr id="39" name="Picture 39"/>
@@ -3202,9 +3212,10 @@
             <w:r>
               <w:rPr>
                 <w:noProof/>
+                <w:lang w:bidi="ar-SA"/>
               </w:rPr>
               <w:drawing>
-                <wp:inline distT="0" distB="0" distL="0" distR="0" wp14:anchorId="722658AD" wp14:editId="54630D44">
+                <wp:inline distT="0" distB="0" distL="0" distR="0" wp14:anchorId="24E6E8F7" wp14:editId="49841B27">
                   <wp:extent cx="228632" cy="209579"/>
                   <wp:effectExtent l="0" t="0" r="0" b="0"/>
                   <wp:docPr id="40" name="Picture 40"/>
@@ -3288,9 +3299,10 @@
             <w:r>
               <w:rPr>
                 <w:noProof/>
+                <w:lang w:bidi="ar-SA"/>
               </w:rPr>
               <w:drawing>
-                <wp:inline distT="0" distB="0" distL="0" distR="0" wp14:anchorId="66A348CE" wp14:editId="547CFE72">
+                <wp:inline distT="0" distB="0" distL="0" distR="0" wp14:anchorId="6C1295AF" wp14:editId="200557B5">
                   <wp:extent cx="209579" cy="228632"/>
                   <wp:effectExtent l="0" t="0" r="0" b="0"/>
                   <wp:docPr id="42" name="Picture 42"/>
@@ -3392,9 +3404,10 @@
                 <w:bCs/>
                 <w:noProof/>
                 <w:color w:val="000000"/>
+                <w:lang w:bidi="ar-SA"/>
               </w:rPr>
               <w:drawing>
-                <wp:inline distT="0" distB="0" distL="0" distR="0" wp14:anchorId="718BD70C" wp14:editId="765E9875">
+                <wp:inline distT="0" distB="0" distL="0" distR="0" wp14:anchorId="08027B6C" wp14:editId="62458858">
                   <wp:extent cx="219106" cy="219106"/>
                   <wp:effectExtent l="0" t="0" r="9525" b="9525"/>
                   <wp:docPr id="43" name="Picture 43"/>
@@ -3492,9 +3505,10 @@
             <w:r>
               <w:rPr>
                 <w:noProof/>
+                <w:lang w:bidi="ar-SA"/>
               </w:rPr>
               <w:drawing>
-                <wp:inline distT="0" distB="0" distL="0" distR="0" wp14:anchorId="1B3C946F" wp14:editId="699944F5">
+                <wp:inline distT="0" distB="0" distL="0" distR="0" wp14:anchorId="208C74F5" wp14:editId="476F9E70">
                   <wp:extent cx="219106" cy="219106"/>
                   <wp:effectExtent l="0" t="0" r="9525" b="9525"/>
                   <wp:docPr id="44" name="Picture 44"/>
@@ -3599,9 +3613,10 @@
             <w:r>
               <w:rPr>
                 <w:noProof/>
+                <w:lang w:bidi="ar-SA"/>
               </w:rPr>
               <w:drawing>
-                <wp:inline distT="0" distB="0" distL="0" distR="0" wp14:anchorId="361290DF" wp14:editId="13C4FE09">
+                <wp:inline distT="0" distB="0" distL="0" distR="0" wp14:anchorId="201E1AD0" wp14:editId="3DF75529">
                   <wp:extent cx="219106" cy="219106"/>
                   <wp:effectExtent l="0" t="0" r="9525" b="9525"/>
                   <wp:docPr id="45" name="Picture 45"/>
@@ -3697,9 +3712,10 @@
                 <w:bCs/>
                 <w:noProof/>
                 <w:color w:val="000000"/>
+                <w:lang w:bidi="ar-SA"/>
               </w:rPr>
               <w:drawing>
-                <wp:inline distT="0" distB="0" distL="0" distR="0" wp14:anchorId="53B3800D" wp14:editId="28444BD0">
+                <wp:inline distT="0" distB="0" distL="0" distR="0" wp14:anchorId="548AD731" wp14:editId="6D6E4FB6">
                   <wp:extent cx="142933" cy="152462"/>
                   <wp:effectExtent l="19050" t="0" r="9467" b="0"/>
                   <wp:docPr id="226" name="Picture 226"/>
@@ -3797,9 +3813,10 @@
             <w:r>
               <w:rPr>
                 <w:noProof/>
+                <w:lang w:bidi="ar-SA"/>
               </w:rPr>
               <w:drawing>
-                <wp:inline distT="0" distB="0" distL="0" distR="0" wp14:anchorId="39ABC92E" wp14:editId="1ABE4DDC">
+                <wp:inline distT="0" distB="0" distL="0" distR="0" wp14:anchorId="3BF4DBF3" wp14:editId="3BA6C33B">
                   <wp:extent cx="219106" cy="219106"/>
                   <wp:effectExtent l="0" t="0" r="9525" b="9525"/>
                   <wp:docPr id="47" name="Picture 47"/>
@@ -3905,9 +3922,10 @@
             <w:r>
               <w:rPr>
                 <w:noProof/>
+                <w:lang w:bidi="ar-SA"/>
               </w:rPr>
               <w:drawing>
-                <wp:inline distT="0" distB="0" distL="0" distR="0" wp14:anchorId="46A072B3" wp14:editId="7E5533FC">
+                <wp:inline distT="0" distB="0" distL="0" distR="0" wp14:anchorId="079C92FE" wp14:editId="1CBFC49C">
                   <wp:extent cx="219106" cy="219106"/>
                   <wp:effectExtent l="0" t="0" r="9525" b="9525"/>
                   <wp:docPr id="48" name="Picture 48"/>
@@ -4001,9 +4019,10 @@
             <w:r>
               <w:rPr>
                 <w:noProof/>
+                <w:lang w:bidi="ar-SA"/>
               </w:rPr>
               <w:drawing>
-                <wp:inline distT="0" distB="0" distL="0" distR="0" wp14:anchorId="1C8319C6" wp14:editId="674175E8">
+                <wp:inline distT="0" distB="0" distL="0" distR="0" wp14:anchorId="03E66034" wp14:editId="380561F7">
                   <wp:extent cx="219106" cy="219106"/>
                   <wp:effectExtent l="0" t="0" r="9525" b="9525"/>
                   <wp:docPr id="49" name="Picture 49"/>
@@ -4101,9 +4120,10 @@
             <w:r>
               <w:rPr>
                 <w:noProof/>
+                <w:lang w:bidi="ar-SA"/>
               </w:rPr>
               <w:drawing>
-                <wp:inline distT="0" distB="0" distL="0" distR="0" wp14:anchorId="5E55F96A" wp14:editId="3B94BC1C">
+                <wp:inline distT="0" distB="0" distL="0" distR="0" wp14:anchorId="418C079D" wp14:editId="340CE56E">
                   <wp:extent cx="219106" cy="219106"/>
                   <wp:effectExtent l="0" t="0" r="9525" b="9525"/>
                   <wp:docPr id="50" name="Picture 50"/>
@@ -4199,9 +4219,10 @@
                 <w:bCs/>
                 <w:noProof/>
                 <w:color w:val="000000"/>
+                <w:lang w:bidi="ar-SA"/>
               </w:rPr>
               <w:drawing>
-                <wp:inline distT="0" distB="0" distL="0" distR="0" wp14:anchorId="26D2625F" wp14:editId="6E1A21FC">
+                <wp:inline distT="0" distB="0" distL="0" distR="0" wp14:anchorId="6DCA8D2B" wp14:editId="0E968D28">
                   <wp:extent cx="219106" cy="219106"/>
                   <wp:effectExtent l="0" t="0" r="9525" b="9525"/>
                   <wp:docPr id="51" name="Picture 51"/>
@@ -4473,9 +4494,10 @@
           <w:rFonts w:cs="Verdana"/>
           <w:noProof/>
           <w:color w:val="000000"/>
+          <w:lang w:bidi="ar-SA"/>
         </w:rPr>
         <w:drawing>
-          <wp:inline distT="0" distB="0" distL="0" distR="0">
+          <wp:inline distT="0" distB="0" distL="0" distR="0" wp14:anchorId="40B1E59D" wp14:editId="03C286B7">
             <wp:extent cx="3781425" cy="2200275"/>
             <wp:effectExtent l="0" t="0" r="9525" b="9525"/>
             <wp:docPr id="2" name="Picture 2"/>
@@ -4746,9 +4768,10 @@
           <w:rFonts w:cs="Verdana"/>
           <w:noProof/>
           <w:color w:val="000000"/>
+          <w:lang w:bidi="ar-SA"/>
         </w:rPr>
         <w:drawing>
-          <wp:inline distT="0" distB="0" distL="0" distR="0" wp14:anchorId="58E68A56" wp14:editId="1F55EBF9">
+          <wp:inline distT="0" distB="0" distL="0" distR="0" wp14:anchorId="58B6C351" wp14:editId="766FD409">
             <wp:extent cx="3785616" cy="4480560"/>
             <wp:effectExtent l="38100" t="38100" r="100965" b="91440"/>
             <wp:docPr id="32" name="Picture 32"/>
@@ -4896,10 +4919,11 @@
           <w:rFonts w:cs="Verdana"/>
           <w:noProof/>
           <w:color w:val="000000"/>
+          <w:lang w:bidi="ar-SA"/>
         </w:rPr>
         <w:lastRenderedPageBreak/>
         <w:drawing>
-          <wp:inline distT="0" distB="0" distL="0" distR="0">
+          <wp:inline distT="0" distB="0" distL="0" distR="0" wp14:anchorId="3B2666C3" wp14:editId="4B412CAB">
             <wp:extent cx="4762500" cy="2867025"/>
             <wp:effectExtent l="0" t="0" r="0" b="9525"/>
             <wp:docPr id="3" name="Picture 3"/>
@@ -5183,9 +5207,10 @@
           <w:rFonts w:cs="Verdana"/>
           <w:noProof/>
           <w:color w:val="000000"/>
+          <w:lang w:bidi="ar-SA"/>
         </w:rPr>
         <w:drawing>
-          <wp:inline distT="0" distB="0" distL="0" distR="0" wp14:anchorId="1AB7E1E4" wp14:editId="1B619550">
+          <wp:inline distT="0" distB="0" distL="0" distR="0" wp14:anchorId="1E5B7031" wp14:editId="34EBDA00">
             <wp:extent cx="2706624" cy="4681728"/>
             <wp:effectExtent l="38100" t="38100" r="93980" b="100330"/>
             <wp:docPr id="35" name="Picture 35"/>
@@ -5465,9 +5490,10 @@
           <w:rFonts w:cs="Verdana"/>
           <w:noProof/>
           <w:color w:val="000000"/>
+          <w:lang w:bidi="ar-SA"/>
         </w:rPr>
         <w:drawing>
-          <wp:inline distT="0" distB="0" distL="0" distR="0" wp14:anchorId="09A9DB5C" wp14:editId="5450FBDD">
+          <wp:inline distT="0" distB="0" distL="0" distR="0" wp14:anchorId="5716EF71" wp14:editId="25EC99CB">
             <wp:extent cx="2706624" cy="3456432"/>
             <wp:effectExtent l="38100" t="38100" r="93980" b="86995"/>
             <wp:docPr id="36" name="Picture 36"/>
@@ -5679,10 +5705,11 @@
       <w:r>
         <w:rPr>
           <w:noProof/>
+          <w:lang w:bidi="ar-SA"/>
         </w:rPr>
         <w:lastRenderedPageBreak/>
         <w:drawing>
-          <wp:inline distT="0" distB="0" distL="0" distR="0" wp14:anchorId="41DB23E7" wp14:editId="0EFD2DDC">
+          <wp:inline distT="0" distB="0" distL="0" distR="0" wp14:anchorId="00D4CF20" wp14:editId="7F1AB1F3">
             <wp:extent cx="2706624" cy="6181344"/>
             <wp:effectExtent l="38100" t="38100" r="93980" b="86360"/>
             <wp:docPr id="22" name="Picture 22"/>
@@ -5769,14 +5796,7 @@
       </w:r>
       <w:r>
         <w:br/>
-      </w:r>
-      <w:proofErr w:type="gramStart"/>
-      <w:r>
-        <w:t>Each</w:t>
-      </w:r>
-      <w:proofErr w:type="gramEnd"/>
-      <w:r>
-        <w:t xml:space="preserve"> program may be a rendering pipeline program or a </w:t>
+        <w:t xml:space="preserve">Each program may be a rendering pipeline program or a </w:t>
       </w:r>
       <w:proofErr w:type="spellStart"/>
       <w:r>
@@ -5800,14 +5820,7 @@
       </w:r>
       <w:r>
         <w:br/>
-      </w:r>
-      <w:proofErr w:type="gramStart"/>
-      <w:r>
-        <w:t>Each</w:t>
-      </w:r>
-      <w:proofErr w:type="gramEnd"/>
-      <w:r>
-        <w:t xml:space="preserve"> program may be a rendering pipeline program or a </w:t>
+        <w:t xml:space="preserve">Each program may be a rendering pipeline program or a </w:t>
       </w:r>
       <w:proofErr w:type="spellStart"/>
       <w:r>
@@ -5831,14 +5844,7 @@
       </w:r>
       <w:r>
         <w:br/>
-      </w:r>
-      <w:proofErr w:type="gramStart"/>
-      <w:r>
-        <w:t>Each</w:t>
-      </w:r>
-      <w:proofErr w:type="gramEnd"/>
-      <w:r>
-        <w:t xml:space="preserve"> folder contains DirectX </w:t>
+        <w:t xml:space="preserve">Each folder contains DirectX </w:t>
       </w:r>
       <w:proofErr w:type="spellStart"/>
       <w:r>
@@ -5862,14 +5868,7 @@
       </w:r>
       <w:r>
         <w:br/>
-      </w:r>
-      <w:proofErr w:type="gramStart"/>
-      <w:r>
-        <w:t>Each</w:t>
-      </w:r>
-      <w:proofErr w:type="gramEnd"/>
-      <w:r>
-        <w:t xml:space="preserve"> folder contains OpenCL kernel source files.</w:t>
+        <w:t>Each folder contains OpenCL kernel source files.</w:t>
       </w:r>
     </w:p>
     <w:p>
@@ -6030,9 +6029,10 @@
           <w:rFonts w:cs="Verdana"/>
           <w:noProof/>
           <w:color w:val="000000"/>
+          <w:lang w:bidi="ar-SA"/>
         </w:rPr>
         <w:drawing>
-          <wp:inline distT="0" distB="0" distL="0" distR="0" wp14:anchorId="21D51BB4" wp14:editId="07948683">
+          <wp:inline distT="0" distB="0" distL="0" distR="0" wp14:anchorId="3E29A161" wp14:editId="5E20CD0B">
             <wp:extent cx="2706624" cy="3547872"/>
             <wp:effectExtent l="38100" t="38100" r="93980" b="90805"/>
             <wp:docPr id="37" name="Picture 37"/>
@@ -6165,9 +6165,10 @@
       <w:r>
         <w:rPr>
           <w:noProof/>
+          <w:lang w:bidi="ar-SA"/>
         </w:rPr>
         <w:drawing>
-          <wp:inline distT="0" distB="0" distL="0" distR="0" wp14:anchorId="67F8F2F4" wp14:editId="548D70A7">
+          <wp:inline distT="0" distB="0" distL="0" distR="0" wp14:anchorId="2B6711CA" wp14:editId="2C22305A">
             <wp:extent cx="3108960" cy="1069848"/>
             <wp:effectExtent l="38100" t="38100" r="91440" b="92710"/>
             <wp:docPr id="14" name="Picture 14"/>
@@ -6241,10 +6242,11 @@
       <w:r>
         <w:rPr>
           <w:noProof/>
+          <w:lang w:bidi="ar-SA"/>
         </w:rPr>
         <w:lastRenderedPageBreak/>
         <w:drawing>
-          <wp:inline distT="0" distB="0" distL="0" distR="0" wp14:anchorId="512793BA" wp14:editId="765B3756">
+          <wp:inline distT="0" distB="0" distL="0" distR="0" wp14:anchorId="36A5A87D" wp14:editId="0C3D9B4E">
             <wp:extent cx="4197096" cy="1581912"/>
             <wp:effectExtent l="38100" t="38100" r="89535" b="94615"/>
             <wp:docPr id="18" name="Picture 18"/>
@@ -6325,9 +6327,10 @@
       <w:r>
         <w:rPr>
           <w:noProof/>
+          <w:lang w:bidi="ar-SA"/>
         </w:rPr>
         <w:drawing>
-          <wp:inline distT="0" distB="0" distL="0" distR="0" wp14:anchorId="2466C63F" wp14:editId="15D016DC">
+          <wp:inline distT="0" distB="0" distL="0" distR="0" wp14:anchorId="327BB549" wp14:editId="4EE682F7">
             <wp:extent cx="3257550" cy="1295400"/>
             <wp:effectExtent l="38100" t="38100" r="95250" b="95250"/>
             <wp:docPr id="20" name="Picture 20"/>
@@ -6418,9 +6421,10 @@
       <w:r>
         <w:rPr>
           <w:noProof/>
+          <w:lang w:bidi="ar-SA"/>
         </w:rPr>
         <w:drawing>
-          <wp:inline distT="0" distB="0" distL="0" distR="0" wp14:anchorId="1390F028" wp14:editId="3A59E634">
+          <wp:inline distT="0" distB="0" distL="0" distR="0" wp14:anchorId="7C3B2893" wp14:editId="0490905C">
             <wp:extent cx="3712464" cy="1298448"/>
             <wp:effectExtent l="38100" t="38100" r="97790" b="92710"/>
             <wp:docPr id="52" name="Picture 52"/>
@@ -6540,9 +6544,10 @@
       <w:r>
         <w:rPr>
           <w:noProof/>
+          <w:lang w:bidi="ar-SA"/>
         </w:rPr>
         <w:drawing>
-          <wp:inline distT="0" distB="0" distL="0" distR="0" wp14:anchorId="6B09C3B2" wp14:editId="70A57255">
+          <wp:inline distT="0" distB="0" distL="0" distR="0" wp14:anchorId="38FEBDC3" wp14:editId="1FC2BF5A">
             <wp:extent cx="4480560" cy="1536192"/>
             <wp:effectExtent l="38100" t="38100" r="91440" b="102235"/>
             <wp:docPr id="24" name="Picture 24"/>
@@ -6688,10 +6693,11 @@
       <w:r>
         <w:rPr>
           <w:noProof/>
+          <w:lang w:bidi="ar-SA"/>
         </w:rPr>
         <w:lastRenderedPageBreak/>
         <w:drawing>
-          <wp:inline distT="0" distB="0" distL="0" distR="0" wp14:anchorId="16200BA9" wp14:editId="666C11B5">
+          <wp:inline distT="0" distB="0" distL="0" distR="0" wp14:anchorId="0D33AD8D" wp14:editId="1295A323">
             <wp:extent cx="5797296" cy="5111496"/>
             <wp:effectExtent l="38100" t="38100" r="89535" b="89535"/>
             <wp:docPr id="16" name="Picture 16"/>
@@ -7338,6 +7344,8 @@
         </w:rPr>
         <w:t xml:space="preserve"> </w:t>
       </w:r>
+      <w:bookmarkStart w:id="25" w:name="_GoBack"/>
+      <w:bookmarkEnd w:id="25"/>
     </w:p>
     <w:p>
       <w:pPr>
@@ -7354,7 +7362,25 @@
             <w:bCs/>
             <w:color w:val="3D578C"/>
           </w:rPr>
-          <w:t>CPU Profiling Global Settings</w:t>
+          <w:t>CPU Profiling Glo</w:t>
+        </w:r>
+        <w:r>
+          <w:rPr>
+            <w:rFonts w:cs="Verdana"/>
+            <w:b/>
+            <w:bCs/>
+            <w:color w:val="1F497D" w:themeColor="text2"/>
+          </w:rPr>
+          <w:t>bal Set</w:t>
+        </w:r>
+        <w:r>
+          <w:rPr>
+            <w:rFonts w:cs="Verdana"/>
+            <w:b/>
+            <w:bCs/>
+            <w:color w:val="3D578C"/>
+          </w:rPr>
+          <w:t>tings</w:t>
         </w:r>
       </w:hyperlink>
     </w:p>
@@ -7363,6 +7389,8 @@
         <w:rPr>
           <w:rStyle w:val="Hyperlink"/>
           <w:rFonts w:cs="Verdana"/>
+          <w:color w:val="1F497D" w:themeColor="text2"/>
+          <w:u w:val="none"/>
         </w:rPr>
       </w:pPr>
       <w:r>
@@ -7370,7 +7398,7 @@
           <w:rFonts w:cs="Verdana"/>
           <w:b/>
           <w:bCs/>
-          <w:color w:val="3D578C"/>
+          <w:color w:val="1F497D" w:themeColor="text2"/>
         </w:rPr>
         <w:fldChar w:fldCharType="begin"/>
       </w:r>
@@ -7379,7 +7407,7 @@
           <w:rFonts w:cs="Verdana"/>
           <w:b/>
           <w:bCs/>
-          <w:color w:val="3D578C"/>
+          <w:color w:val="1F497D" w:themeColor="text2"/>
         </w:rPr>
         <w:instrText>HYPERLINK  \l "_Analyze_Mode_Options"</w:instrText>
       </w:r>
@@ -7388,7 +7416,7 @@
           <w:rFonts w:cs="Verdana"/>
           <w:b/>
           <w:bCs/>
-          <w:color w:val="3D578C"/>
+          <w:color w:val="1F497D" w:themeColor="text2"/>
         </w:rPr>
         <w:fldChar w:fldCharType="separate"/>
       </w:r>
@@ -7398,32 +7426,25 @@
           <w:rFonts w:cs="Verdana"/>
           <w:b/>
           <w:bCs/>
-        </w:rPr>
-        <w:t>Static Analysis</w:t>
-      </w:r>
-      <w:r>
-        <w:rPr>
-          <w:rStyle w:val="Hyperlink"/>
+          <w:color w:val="1F497D" w:themeColor="text2"/>
+          <w:u w:val="none"/>
+        </w:rPr>
+        <w:t>Static Analysis Global Settings</w:t>
+      </w:r>
+    </w:p>
+    <w:p>
+      <w:pPr>
+        <w:rPr>
+          <w:rFonts w:cs="Verdana"/>
+          <w:color w:val="000000"/>
+        </w:rPr>
+      </w:pPr>
+      <w:r>
+        <w:rPr>
           <w:rFonts w:cs="Verdana"/>
           <w:b/>
           <w:bCs/>
-        </w:rPr>
-        <w:t xml:space="preserve"> Global Settings</w:t>
-      </w:r>
-    </w:p>
-    <w:p>
-      <w:pPr>
-        <w:rPr>
-          <w:rFonts w:cs="Verdana"/>
-          <w:color w:val="000000"/>
-        </w:rPr>
-      </w:pPr>
-      <w:r>
-        <w:rPr>
-          <w:rFonts w:cs="Verdana"/>
-          <w:b/>
-          <w:bCs/>
-          <w:color w:val="3D578C"/>
+          <w:color w:val="1F497D" w:themeColor="text2"/>
         </w:rPr>
         <w:fldChar w:fldCharType="end"/>
       </w:r>
@@ -7432,13 +7453,13 @@
       <w:pPr>
         <w:pStyle w:val="Heading3"/>
       </w:pPr>
-      <w:bookmarkStart w:id="25" w:name="_topic_SystemInformationDialog"/>
-      <w:bookmarkStart w:id="26" w:name="_Toc371468515"/>
-      <w:bookmarkEnd w:id="25"/>
+      <w:bookmarkStart w:id="26" w:name="_topic_SystemInformationDialog"/>
+      <w:bookmarkStart w:id="27" w:name="_Toc371468515"/>
+      <w:bookmarkEnd w:id="26"/>
       <w:r>
         <w:t>System Information Dialog</w:t>
       </w:r>
-      <w:bookmarkEnd w:id="26"/>
+      <w:bookmarkEnd w:id="27"/>
       <w:r>
         <w:fldChar w:fldCharType="begin"/>
       </w:r>
@@ -7481,23 +7502,7 @@
           <w:rFonts w:cs="Verdana"/>
           <w:color w:val="000000"/>
         </w:rPr>
-        <w:t xml:space="preserve"> operating system, memory, </w:t>
-      </w:r>
-      <w:proofErr w:type="gramStart"/>
-      <w:r>
-        <w:rPr>
-          <w:rFonts w:cs="Verdana"/>
-          <w:color w:val="000000"/>
-        </w:rPr>
-        <w:t>graphic</w:t>
-      </w:r>
-      <w:proofErr w:type="gramEnd"/>
-      <w:r>
-        <w:rPr>
-          <w:rFonts w:cs="Verdana"/>
-          <w:color w:val="000000"/>
-        </w:rPr>
-        <w:t xml:space="preserve"> card and driver details; available OpenCL platforms and devices; monitor details, available pixel formats</w:t>
+        <w:t xml:space="preserve"> operating system, memory, graphic card and driver details; available OpenCL platforms and devices; monitor details, available pixel formats</w:t>
       </w:r>
       <w:r>
         <w:rPr>
@@ -7527,9 +7532,10 @@
           <w:rFonts w:cs="Verdana"/>
           <w:noProof/>
           <w:color w:val="000000"/>
+          <w:lang w:bidi="ar-SA"/>
         </w:rPr>
         <w:drawing>
-          <wp:inline distT="0" distB="0" distL="0" distR="0" wp14:anchorId="5AF03940" wp14:editId="4CD126B0">
+          <wp:inline distT="0" distB="0" distL="0" distR="0" wp14:anchorId="11A02FF0" wp14:editId="495BC2D5">
             <wp:extent cx="6876288" cy="3730752"/>
             <wp:effectExtent l="38100" t="38100" r="96520" b="98425"/>
             <wp:docPr id="41" name="Picture 41"/>
@@ -8009,8 +8015,8 @@
           <w:lang w:eastAsia="zh-CN"/>
         </w:rPr>
       </w:pPr>
-      <w:bookmarkStart w:id="27" w:name="_topic_GPUDebugger"/>
-      <w:bookmarkEnd w:id="27"/>
+      <w:bookmarkStart w:id="28" w:name="_topic_GPUDebugger"/>
+      <w:bookmarkEnd w:id="28"/>
       <w:r>
         <w:rPr>
           <w:noProof/>
@@ -8075,10 +8081,11 @@
       <w:r>
         <w:rPr>
           <w:noProof/>
+          <w:lang w:bidi="ar-SA"/>
         </w:rPr>
         <w:lastRenderedPageBreak/>
         <w:drawing>
-          <wp:inline distT="0" distB="0" distL="0" distR="0" wp14:anchorId="0EC610FF" wp14:editId="5F86BF0E">
+          <wp:inline distT="0" distB="0" distL="0" distR="0" wp14:anchorId="604E4B81" wp14:editId="36B383CF">
             <wp:extent cx="6876288" cy="3730752"/>
             <wp:effectExtent l="38100" t="38100" r="96520" b="98425"/>
             <wp:docPr id="23" name="Picture 23"/>
@@ -8131,8 +8138,8 @@
       <w:pPr>
         <w:pStyle w:val="Heading3"/>
       </w:pPr>
-      <w:bookmarkStart w:id="28" w:name="_CodeXL_Search_Toolbar"/>
-      <w:bookmarkEnd w:id="28"/>
+      <w:bookmarkStart w:id="29" w:name="_CodeXL_Search_Toolbar"/>
+      <w:bookmarkEnd w:id="29"/>
       <w:r>
         <w:t>CodeXL Search Toolbar</w:t>
       </w:r>
@@ -8268,14 +8275,14 @@
           <w:lang w:eastAsia="zh-CN"/>
         </w:rPr>
       </w:pPr>
-      <w:bookmarkStart w:id="29" w:name="_GoBack"/>
       <w:r>
         <w:rPr>
           <w:noProof/>
+          <w:lang w:bidi="ar-SA"/>
         </w:rPr>
         <w:lastRenderedPageBreak/>
         <w:drawing>
-          <wp:inline distT="0" distB="0" distL="0" distR="0">
+          <wp:inline distT="0" distB="0" distL="0" distR="0" wp14:anchorId="1FD45DEA" wp14:editId="312398F3">
             <wp:extent cx="10876190" cy="8485714"/>
             <wp:effectExtent l="0" t="0" r="1905" b="0"/>
             <wp:docPr id="8" name="Picture 8"/>
@@ -8316,7 +8323,6 @@
           </wp:inline>
         </w:drawing>
       </w:r>
-      <w:bookmarkEnd w:id="29"/>
     </w:p>
     <w:p>
       <w:pPr>
@@ -8368,8 +8374,8 @@
 </file>
 
 <file path=word/numbering.xml><?xml version="1.0" encoding="utf-8"?>
-<w:numbering xmlns:wpc="http://schemas.microsoft.com/office/word/2010/wordprocessingCanvas" xmlns:mc="http://schemas.openxmlformats.org/markup-compatibility/2006" xmlns:o="urn:schemas-microsoft-com:office:office" xmlns:r="http://schemas.openxmlformats.org/officeDocument/2006/relationships" xmlns:m="http://schemas.openxmlformats.org/officeDocument/2006/math" xmlns:v="urn:schemas-microsoft-com:vml" xmlns:wp14="http://schemas.microsoft.com/office/word/2010/wordprocessingDrawing" xmlns:wp="http://schemas.openxmlformats.org/drawingml/2006/wordprocessingDrawing" xmlns:w10="urn:schemas-microsoft-com:office:word" xmlns:w="http://schemas.openxmlformats.org/wordprocessingml/2006/main" xmlns:w14="http://schemas.microsoft.com/office/word/2010/wordml" xmlns:w15="http://schemas.microsoft.com/office/word/2012/wordml" xmlns:wpg="http://schemas.microsoft.com/office/word/2010/wordprocessingGroup" xmlns:wpi="http://schemas.microsoft.com/office/word/2010/wordprocessingInk" xmlns:wne="http://schemas.microsoft.com/office/word/2006/wordml" xmlns:wps="http://schemas.microsoft.com/office/word/2010/wordprocessingShape" mc:Ignorable="w14 w15 wp14">
-  <w:abstractNum w:abstractNumId="0" w15:restartNumberingAfterBreak="0">
+<w:numbering xmlns:wpc="http://schemas.microsoft.com/office/word/2010/wordprocessingCanvas" xmlns:mo="http://schemas.microsoft.com/office/mac/office/2008/main" xmlns:mc="http://schemas.openxmlformats.org/markup-compatibility/2006" xmlns:mv="urn:schemas-microsoft-com:mac:vml" xmlns:o="urn:schemas-microsoft-com:office:office" xmlns:r="http://schemas.openxmlformats.org/officeDocument/2006/relationships" xmlns:m="http://schemas.openxmlformats.org/officeDocument/2006/math" xmlns:v="urn:schemas-microsoft-com:vml" xmlns:wp14="http://schemas.microsoft.com/office/word/2010/wordprocessingDrawing" xmlns:wp="http://schemas.openxmlformats.org/drawingml/2006/wordprocessingDrawing" xmlns:w10="urn:schemas-microsoft-com:office:word" xmlns:w="http://schemas.openxmlformats.org/wordprocessingml/2006/main" xmlns:w14="http://schemas.microsoft.com/office/word/2010/wordml" xmlns:w15="http://schemas.microsoft.com/office/word/2012/wordml" xmlns:wpg="http://schemas.microsoft.com/office/word/2010/wordprocessingGroup" xmlns:wpi="http://schemas.microsoft.com/office/word/2010/wordprocessingInk" xmlns:wne="http://schemas.microsoft.com/office/word/2006/wordml" xmlns:wps="http://schemas.microsoft.com/office/word/2010/wordprocessingShape" mc:Ignorable="w14 w15 wp14">
+  <w:abstractNum w:abstractNumId="0">
     <w:nsid w:val="0DC55F86"/>
     <w:multiLevelType w:val="hybridMultilevel"/>
     <w:tmpl w:val="C97E9C0A"/>
@@ -8460,7 +8466,7 @@
       </w:pPr>
     </w:lvl>
   </w:abstractNum>
-  <w:abstractNum w:abstractNumId="1" w15:restartNumberingAfterBreak="0">
+  <w:abstractNum w:abstractNumId="1">
     <w:nsid w:val="156F0887"/>
     <w:multiLevelType w:val="hybridMultilevel"/>
     <w:tmpl w:val="D4AEB69A"/>
@@ -8573,7 +8579,7 @@
       </w:rPr>
     </w:lvl>
   </w:abstractNum>
-  <w:abstractNum w:abstractNumId="2" w15:restartNumberingAfterBreak="0">
+  <w:abstractNum w:abstractNumId="2">
     <w:nsid w:val="21D35F9E"/>
     <w:multiLevelType w:val="hybridMultilevel"/>
     <w:tmpl w:val="100CFC00"/>
@@ -8685,7 +8691,7 @@
       </w:rPr>
     </w:lvl>
   </w:abstractNum>
-  <w:abstractNum w:abstractNumId="3" w15:restartNumberingAfterBreak="0">
+  <w:abstractNum w:abstractNumId="3">
     <w:nsid w:val="27E5408A"/>
     <w:multiLevelType w:val="hybridMultilevel"/>
     <w:tmpl w:val="84703C5A"/>
@@ -8771,7 +8777,7 @@
       </w:pPr>
     </w:lvl>
   </w:abstractNum>
-  <w:abstractNum w:abstractNumId="4" w15:restartNumberingAfterBreak="0">
+  <w:abstractNum w:abstractNumId="4">
     <w:nsid w:val="2FBD1651"/>
     <w:multiLevelType w:val="hybridMultilevel"/>
     <w:tmpl w:val="C59EBA2A"/>
@@ -8857,7 +8863,7 @@
       </w:pPr>
     </w:lvl>
   </w:abstractNum>
-  <w:abstractNum w:abstractNumId="5" w15:restartNumberingAfterBreak="0">
+  <w:abstractNum w:abstractNumId="5">
     <w:nsid w:val="352050F9"/>
     <w:multiLevelType w:val="hybridMultilevel"/>
     <w:tmpl w:val="9800BC34"/>
@@ -8943,7 +8949,7 @@
       </w:pPr>
     </w:lvl>
   </w:abstractNum>
-  <w:abstractNum w:abstractNumId="6" w15:restartNumberingAfterBreak="0">
+  <w:abstractNum w:abstractNumId="6">
     <w:nsid w:val="3C22283F"/>
     <w:multiLevelType w:val="hybridMultilevel"/>
     <w:tmpl w:val="571060AA"/>
@@ -9056,7 +9062,7 @@
       </w:rPr>
     </w:lvl>
   </w:abstractNum>
-  <w:abstractNum w:abstractNumId="7" w15:restartNumberingAfterBreak="0">
+  <w:abstractNum w:abstractNumId="7">
     <w:nsid w:val="3C2E79BA"/>
     <w:multiLevelType w:val="hybridMultilevel"/>
     <w:tmpl w:val="2DAA4722"/>
@@ -9171,7 +9177,7 @@
       </w:rPr>
     </w:lvl>
   </w:abstractNum>
-  <w:abstractNum w:abstractNumId="8" w15:restartNumberingAfterBreak="0">
+  <w:abstractNum w:abstractNumId="8">
     <w:nsid w:val="3E423778"/>
     <w:multiLevelType w:val="hybridMultilevel"/>
     <w:tmpl w:val="6B16A1EE"/>
@@ -9284,7 +9290,7 @@
       </w:rPr>
     </w:lvl>
   </w:abstractNum>
-  <w:abstractNum w:abstractNumId="9" w15:restartNumberingAfterBreak="0">
+  <w:abstractNum w:abstractNumId="9">
     <w:nsid w:val="3ECA1CA6"/>
     <w:multiLevelType w:val="hybridMultilevel"/>
     <w:tmpl w:val="F5B4B794"/>
@@ -9373,7 +9379,7 @@
       </w:pPr>
     </w:lvl>
   </w:abstractNum>
-  <w:abstractNum w:abstractNumId="10" w15:restartNumberingAfterBreak="0">
+  <w:abstractNum w:abstractNumId="10">
     <w:nsid w:val="5A6B076F"/>
     <w:multiLevelType w:val="hybridMultilevel"/>
     <w:tmpl w:val="D2580808"/>
@@ -9486,7 +9492,7 @@
       </w:rPr>
     </w:lvl>
   </w:abstractNum>
-  <w:abstractNum w:abstractNumId="11" w15:restartNumberingAfterBreak="0">
+  <w:abstractNum w:abstractNumId="11">
     <w:nsid w:val="71D015D3"/>
     <w:multiLevelType w:val="hybridMultilevel"/>
     <w:tmpl w:val="02B2B9CE"/>
@@ -9601,7 +9607,7 @@
       </w:rPr>
     </w:lvl>
   </w:abstractNum>
-  <w:abstractNum w:abstractNumId="12" w15:restartNumberingAfterBreak="0">
+  <w:abstractNum w:abstractNumId="12">
     <w:nsid w:val="7B537B00"/>
     <w:multiLevelType w:val="hybridMultilevel"/>
     <w:tmpl w:val="0862EF38"/>
@@ -9776,7 +9782,7 @@
       </w:pPr>
     </w:pPrDefault>
   </w:docDefaults>
-  <w:latentStyles w:defLockedState="0" w:defUIPriority="99" w:defSemiHidden="0" w:defUnhideWhenUsed="0" w:defQFormat="0" w:count="371">
+  <w:latentStyles w:defLockedState="0" w:defUIPriority="99" w:defSemiHidden="0" w:defUnhideWhenUsed="0" w:defQFormat="0" w:count="382">
     <w:lsdException w:name="Normal" w:uiPriority="0" w:qFormat="1"/>
     <w:lsdException w:name="heading 1" w:uiPriority="9" w:qFormat="1"/>
     <w:lsdException w:name="heading 2" w:semiHidden="1" w:uiPriority="9" w:unhideWhenUsed="1" w:qFormat="1"/>
@@ -9882,7 +9888,6 @@
     <w:lsdException w:name="HTML Sample" w:semiHidden="1" w:unhideWhenUsed="1"/>
     <w:lsdException w:name="HTML Typewriter" w:semiHidden="1" w:unhideWhenUsed="1"/>
     <w:lsdException w:name="HTML Variable" w:semiHidden="1" w:unhideWhenUsed="1"/>
-    <w:lsdException w:name="Normal Table" w:semiHidden="1" w:unhideWhenUsed="1"/>
     <w:lsdException w:name="annotation subject" w:semiHidden="1" w:unhideWhenUsed="1"/>
     <w:lsdException w:name="No List" w:semiHidden="1" w:unhideWhenUsed="1"/>
     <w:lsdException w:name="Outline List 1" w:semiHidden="1" w:unhideWhenUsed="1"/>
@@ -9928,11 +9933,9 @@
     <w:lsdException w:name="Table Subtle 1" w:semiHidden="1" w:unhideWhenUsed="1"/>
     <w:lsdException w:name="Table Subtle 2" w:semiHidden="1" w:unhideWhenUsed="1"/>
     <w:lsdException w:name="Table Web 1" w:semiHidden="1" w:unhideWhenUsed="1"/>
-    <w:lsdException w:name="Table Web 2" w:semiHidden="1" w:unhideWhenUsed="1"/>
     <w:lsdException w:name="Table Web 3" w:semiHidden="1" w:unhideWhenUsed="1"/>
     <w:lsdException w:name="Balloon Text" w:semiHidden="1" w:unhideWhenUsed="1"/>
     <w:lsdException w:name="Table Grid" w:uiPriority="59"/>
-    <w:lsdException w:name="Table Theme" w:semiHidden="1" w:unhideWhenUsed="1"/>
     <w:lsdException w:name="Placeholder Text" w:semiHidden="1"/>
     <w:lsdException w:name="No Spacing" w:uiPriority="1" w:qFormat="1"/>
     <w:lsdException w:name="Light Shading" w:uiPriority="60"/>
@@ -10148,6 +10151,8 @@
     <w:lsdException w:name="List Table 5 Dark Accent 6" w:uiPriority="50"/>
     <w:lsdException w:name="List Table 6 Colorful Accent 6" w:uiPriority="51"/>
     <w:lsdException w:name="List Table 7 Colorful Accent 6" w:uiPriority="52"/>
+    <w:lsdException w:name="Mention" w:semiHidden="1" w:unhideWhenUsed="1"/>
+    <w:lsdException w:name="Smart Hyperlink" w:semiHidden="1" w:unhideWhenUsed="1"/>
   </w:latentStyles>
   <w:style w:type="paragraph" w:default="1" w:styleId="Normal">
     <w:name w:val="Normal"/>
@@ -10321,6 +10326,7 @@
       <w:spacing w:after="0" w:line="240" w:lineRule="auto"/>
     </w:pPr>
     <w:tblPr>
+      <w:tblInd w:w="0" w:type="dxa"/>
       <w:tblBorders>
         <w:top w:val="single" w:sz="4" w:space="0" w:color="auto"/>
         <w:left w:val="single" w:sz="4" w:space="0" w:color="auto"/>
@@ -10329,6 +10335,12 @@
         <w:insideH w:val="single" w:sz="4" w:space="0" w:color="auto"/>
         <w:insideV w:val="single" w:sz="4" w:space="0" w:color="auto"/>
       </w:tblBorders>
+      <w:tblCellMar>
+        <w:top w:w="0" w:type="dxa"/>
+        <w:left w:w="108" w:type="dxa"/>
+        <w:bottom w:w="0" w:type="dxa"/>
+        <w:right w:w="108" w:type="dxa"/>
+      </w:tblCellMar>
     </w:tblPr>
   </w:style>
   <w:style w:type="paragraph" w:styleId="Caption">
@@ -10800,7 +10812,7 @@
 </file>
 
 <file path=customXml/itemProps1.xml><?xml version="1.0" encoding="utf-8"?>
-<ds:datastoreItem xmlns:ds="http://schemas.openxmlformats.org/officeDocument/2006/customXml" ds:itemID="{FC99D596-BADE-43CE-9CED-57A11CFEB768}">
+<ds:datastoreItem xmlns:ds="http://schemas.openxmlformats.org/officeDocument/2006/customXml" ds:itemID="{A2811F96-D474-C347-9182-78F66CB4F5A3}">
   <ds:schemaRefs>
     <ds:schemaRef ds:uri="http://schemas.openxmlformats.org/officeDocument/2006/bibliography"/>
   </ds:schemaRefs>

</xml_diff>